<commit_message>
Token implementáció, login, regisztráció refaktor
dotenv csomag telepítése
</commit_message>
<xml_diff>
--- a/Interface specifkáció/Interface specifikáció.docx
+++ b/Interface specifkáció/Interface specifikáció.docx
@@ -1136,7 +1136,10 @@
     </w:p>
     <w:p>
       <w:r>
-        <w:t>POST /OktatoiAppAPI/session</w:t>
+        <w:t>POST /OktatoiAppAPI/</w:t>
+      </w:r>
+      <w:r>
+        <w:t>users/login</w:t>
       </w:r>
     </w:p>
     <w:tbl>
@@ -1316,7 +1319,16 @@
           <w:p>
             <w:r>
               <w:tab/>
-              <w:t>„status_code” : 201</w:t>
+              <w:t xml:space="preserve">„status_code” : </w:t>
+            </w:r>
+            <w:r>
+              <w:t>„</w:t>
+            </w:r>
+            <w:r>
+              <w:t>201</w:t>
+            </w:r>
+            <w:r>
+              <w:t>”</w:t>
             </w:r>
             <w:r>
               <w:t>,</w:t>
@@ -1454,7 +1466,19 @@
               <w:tab/>
             </w:r>
             <w:r>
-              <w:t>„status_code” : 400,</w:t>
+              <w:t xml:space="preserve">„status_code” : </w:t>
+            </w:r>
+            <w:r>
+              <w:t>„</w:t>
+            </w:r>
+            <w:r>
+              <w:t>40</w:t>
+            </w:r>
+            <w:r>
+              <w:t>1”</w:t>
+            </w:r>
+            <w:r>
+              <w:t>,</w:t>
             </w:r>
           </w:p>
           <w:p>
@@ -1513,7 +1537,10 @@
     </w:p>
     <w:p>
       <w:r>
-        <w:t>POST /OktatoiAppAPI/session</w:t>
+        <w:t>POST /OktatoiAppAPI/</w:t>
+      </w:r>
+      <w:r>
+        <w:t>logout</w:t>
       </w:r>
     </w:p>
     <w:tbl>
@@ -1750,7 +1777,10 @@
               <w:t>„</w:t>
             </w:r>
             <w:r>
-              <w:t>400</w:t>
+              <w:t>40</w:t>
+            </w:r>
+            <w:r>
+              <w:t>1</w:t>
             </w:r>
             <w:r>
               <w:t>”</w:t>
@@ -1814,6 +1844,11 @@
       <w:r>
         <w:t>POST /OktatoAppAPI/users</w:t>
       </w:r>
+      <w:r>
+        <w:t>/signup</w:t>
+      </w:r>
+      <w:bookmarkStart w:id="0" w:name="_GoBack"/>
+      <w:bookmarkEnd w:id="0"/>
     </w:p>
     <w:tbl>
       <w:tblPr>
@@ -3096,8 +3131,6 @@
             </w:r>
           </w:p>
           <w:p>
-            <w:bookmarkStart w:id="0" w:name="_GoBack"/>
-            <w:bookmarkEnd w:id="0"/>
             <w:r>
               <w:tab/>
             </w:r>
@@ -27776,6 +27809,7 @@
     <w:lsdException w:name="HTML Sample" w:semiHidden="1" w:unhideWhenUsed="1"/>
     <w:lsdException w:name="HTML Typewriter" w:semiHidden="1" w:unhideWhenUsed="1"/>
     <w:lsdException w:name="HTML Variable" w:semiHidden="1" w:unhideWhenUsed="1"/>
+    <w:lsdException w:name="Normal Table" w:semiHidden="1" w:unhideWhenUsed="1"/>
     <w:lsdException w:name="annotation subject" w:semiHidden="1" w:unhideWhenUsed="1"/>
     <w:lsdException w:name="No List" w:semiHidden="1" w:unhideWhenUsed="1"/>
     <w:lsdException w:name="Outline List 1" w:semiHidden="1" w:unhideWhenUsed="1"/>
@@ -27819,8 +27853,10 @@
     <w:lsdException w:name="Table Elegant" w:semiHidden="1" w:unhideWhenUsed="1"/>
     <w:lsdException w:name="Table Professional" w:semiHidden="1" w:unhideWhenUsed="1"/>
     <w:lsdException w:name="Table Subtle 1" w:semiHidden="1" w:unhideWhenUsed="1"/>
+    <w:lsdException w:name="Table Subtle 2" w:semiHidden="1" w:unhideWhenUsed="1"/>
     <w:lsdException w:name="Table Web 1" w:semiHidden="1" w:unhideWhenUsed="1"/>
     <w:lsdException w:name="Table Web 2" w:semiHidden="1" w:unhideWhenUsed="1"/>
+    <w:lsdException w:name="Table Web 3" w:semiHidden="1" w:unhideWhenUsed="1"/>
     <w:lsdException w:name="Balloon Text" w:semiHidden="1" w:unhideWhenUsed="1"/>
     <w:lsdException w:name="Table Grid" w:uiPriority="39"/>
     <w:lsdException w:name="Table Theme" w:semiHidden="1" w:unhideWhenUsed="1"/>
@@ -28464,7 +28500,7 @@
 </file>
 
 <file path=customXml/itemProps1.xml><?xml version="1.0" encoding="utf-8"?>
-<ds:datastoreItem xmlns:ds="http://schemas.openxmlformats.org/officeDocument/2006/customXml" ds:itemID="{38C4B65A-8CDB-4D9B-A5D5-7D6F28604864}">
+<ds:datastoreItem xmlns:ds="http://schemas.openxmlformats.org/officeDocument/2006/customXml" ds:itemID="{B7CDF943-E64B-43B8-9DF2-6B5082C9F190}">
   <ds:schemaRefs>
     <ds:schemaRef ds:uri="http://schemas.openxmlformats.org/officeDocument/2006/bibliography"/>
   </ds:schemaRefs>

</xml_diff>

<commit_message>
Szerepkörhöz jogosultság hozzáadása, törlése, lekérdezése
</commit_message>
<xml_diff>
--- a/Interface specifkáció/Interface specifikáció.docx
+++ b/Interface specifkáció/Interface specifikáció.docx
@@ -1847,8 +1847,6 @@
       <w:r>
         <w:t>/signup</w:t>
       </w:r>
-      <w:bookmarkStart w:id="0" w:name="_GoBack"/>
-      <w:bookmarkEnd w:id="0"/>
     </w:p>
     <w:tbl>
       <w:tblPr>
@@ -6187,15 +6185,17 @@
       </w:r>
     </w:p>
     <w:p>
+      <w:r>
+        <w:br w:type="page"/>
+      </w:r>
+    </w:p>
+    <w:p>
       <w:pPr>
         <w:rPr>
           <w:b/>
         </w:rPr>
       </w:pPr>
       <w:r>
-        <w:br w:type="page"/>
-      </w:r>
-      <w:r>
         <w:rPr>
           <w:b/>
         </w:rPr>
@@ -6206,7 +6206,7 @@
         <w:rPr>
           <w:b/>
         </w:rPr>
-        <w:t>höz jogosultság hozzáadása</w:t>
+        <w:t>höz tartozó jogosultságok lekérdezése</w:t>
       </w:r>
       <w:r>
         <w:rPr>
@@ -6217,13 +6217,7 @@
     </w:p>
     <w:p>
       <w:r>
-        <w:t>POST /OktatoAppAPI/role</w:t>
-      </w:r>
-      <w:r>
-        <w:t>s</w:t>
-      </w:r>
-      <w:r>
-        <w:t>/{role_name}/permissions</w:t>
+        <w:t>GET /OktatoAppAPI/roles/{role_name}/permissions</w:t>
       </w:r>
     </w:p>
     <w:tbl>
@@ -6316,33 +6310,6 @@
               <w:t>Request JSON</w:t>
             </w:r>
           </w:p>
-          <w:p>
-            <w:r>
-              <w:t>{</w:t>
-            </w:r>
-          </w:p>
-          <w:p>
-            <w:r>
-              <w:tab/>
-            </w:r>
-            <w:r>
-              <w:t>„permission_</w:t>
-            </w:r>
-            <w:r>
-              <w:t>name</w:t>
-            </w:r>
-            <w:r>
-              <w:t>”</w:t>
-            </w:r>
-            <w:r>
-              <w:t xml:space="preserve"> : „permission_name”</w:t>
-            </w:r>
-          </w:p>
-          <w:p>
-            <w:r>
-              <w:t>{</w:t>
-            </w:r>
-          </w:p>
         </w:tc>
       </w:tr>
       <w:tr>
@@ -6417,32 +6384,125 @@
           <w:p>
             <w:r>
               <w:tab/>
-              <w:t>„status_code” : 201</w:t>
-            </w:r>
-            <w:r>
-              <w:t>,</w:t>
-            </w:r>
-          </w:p>
-          <w:p>
-            <w:r>
-              <w:tab/>
-              <w:t xml:space="preserve">„description” : „Jogosultság sikeresen </w:t>
-            </w:r>
-            <w:r>
-              <w:t>hozzáadva</w:t>
-            </w:r>
-            <w:r>
-              <w:t xml:space="preserve"> a szerepkörhöz!”</w:t>
-            </w:r>
-            <w:r>
-              <w:t>,</w:t>
-            </w:r>
-          </w:p>
-          <w:p>
-            <w:r>
-              <w:tab/>
-              <w:t xml:space="preserve">„data” : </w:t>
-            </w:r>
+              <w:t>„status_code” : 201,</w:t>
+            </w:r>
+          </w:p>
+          <w:p>
+            <w:r>
+              <w:tab/>
+              <w:t>„description” : „Szerepkörhoz tartozó jogosultságok sikeresen lekérdezve!”,</w:t>
+            </w:r>
+          </w:p>
+          <w:p>
+            <w:r>
+              <w:tab/>
+              <w:t>„data” : {</w:t>
+            </w:r>
+          </w:p>
+          <w:p>
+            <w:r>
+              <w:tab/>
+            </w:r>
+            <w:r>
+              <w:tab/>
+            </w:r>
+            <w:r>
+              <w:t>„role_name”: „role_name”,</w:t>
+            </w:r>
+          </w:p>
+          <w:p>
+            <w:r>
+              <w:tab/>
+            </w:r>
+            <w:r>
+              <w:tab/>
+              <w:t>„permissions”: [</w:t>
+            </w:r>
+          </w:p>
+          <w:p>
+            <w:r>
+              <w:tab/>
+            </w:r>
+            <w:r>
+              <w:tab/>
+            </w:r>
+            <w:r>
+              <w:tab/>
+              <w:t>„permission_name”:”permission_name_1”,</w:t>
+            </w:r>
+          </w:p>
+          <w:p>
+            <w:r>
+              <w:tab/>
+            </w:r>
+            <w:r>
+              <w:tab/>
+              <w:t>.</w:t>
+            </w:r>
+          </w:p>
+          <w:p>
+            <w:r>
+              <w:tab/>
+            </w:r>
+            <w:r>
+              <w:tab/>
+              <w:t>.</w:t>
+            </w:r>
+          </w:p>
+          <w:p>
+            <w:r>
+              <w:tab/>
+            </w:r>
+            <w:r>
+              <w:tab/>
+              <w:t>.</w:t>
+            </w:r>
+          </w:p>
+          <w:p>
+            <w:r>
+              <w:tab/>
+              <w:t>„permission_name”:”permission_name_n”</w:t>
+            </w:r>
+          </w:p>
+          <w:p>
+            <w:r>
+              <w:tab/>
+            </w:r>
+            <w:r>
+              <w:tab/>
+              <w:t>]</w:t>
+            </w:r>
+          </w:p>
+          <w:p>
+            <w:r>
+              <w:tab/>
+              <w:t>}</w:t>
+            </w:r>
+          </w:p>
+          <w:p>
+            <w:r>
+              <w:t>}</w:t>
+            </w:r>
+          </w:p>
+        </w:tc>
+        <w:tc>
+          <w:tcPr>
+            <w:tcW w:w="3209" w:type="dxa"/>
+          </w:tcPr>
+          <w:p>
+            <w:pPr>
+              <w:rPr>
+                <w:b/>
+              </w:rPr>
+            </w:pPr>
+            <w:r>
+              <w:rPr>
+                <w:b/>
+              </w:rPr>
+              <w:t>Response JSON if unsuccessful</w:t>
+            </w:r>
+          </w:p>
+          <w:p>
             <w:r>
               <w:t>{</w:t>
             </w:r>
@@ -6452,41 +6512,31 @@
               <w:tab/>
             </w:r>
             <w:r>
-              <w:tab/>
-            </w:r>
-            <w:r>
-              <w:tab/>
-            </w:r>
-          </w:p>
-          <w:p>
-            <w:r>
-              <w:tab/>
-            </w:r>
-            <w:r>
-              <w:t>}</w:t>
-            </w:r>
-          </w:p>
-          <w:p>
-            <w:r>
-              <w:t>}</w:t>
-            </w:r>
-          </w:p>
-        </w:tc>
-        <w:tc>
-          <w:tcPr>
-            <w:tcW w:w="3209" w:type="dxa"/>
-          </w:tcPr>
-          <w:p>
-            <w:pPr>
-              <w:rPr>
-                <w:b/>
-              </w:rPr>
-            </w:pPr>
-            <w:r>
-              <w:rPr>
-                <w:b/>
-              </w:rPr>
-              <w:t>Response JSON if unsuccessful</w:t>
+              <w:t>„status_code” : 400,</w:t>
+            </w:r>
+          </w:p>
+          <w:p>
+            <w:r>
+              <w:tab/>
+              <w:t>„description” :  „Jogtalan hozzáférés!”</w:t>
+            </w:r>
+          </w:p>
+          <w:p>
+            <w:r>
+              <w:t>}</w:t>
+            </w:r>
+          </w:p>
+          <w:p>
+            <w:pPr>
+              <w:rPr>
+                <w:b/>
+              </w:rPr>
+            </w:pPr>
+            <w:r>
+              <w:rPr>
+                <w:b/>
+              </w:rPr>
+              <w:t>or</w:t>
             </w:r>
           </w:p>
           <w:p>
@@ -6499,99 +6549,13 @@
               <w:tab/>
             </w:r>
             <w:r>
-              <w:t>„status_code” : 40</w:t>
-            </w:r>
-            <w:r>
-              <w:t>0</w:t>
-            </w:r>
-            <w:r>
-              <w:t>,</w:t>
-            </w:r>
-          </w:p>
-          <w:p>
-            <w:r>
-              <w:tab/>
-              <w:t>„description” :  „Jogtalan hozzáférés!”</w:t>
-            </w:r>
-          </w:p>
-          <w:p>
-            <w:r>
-              <w:t>}</w:t>
-            </w:r>
-          </w:p>
-          <w:p>
-            <w:pPr>
-              <w:rPr>
-                <w:b/>
-              </w:rPr>
-            </w:pPr>
-            <w:r>
-              <w:rPr>
-                <w:b/>
-              </w:rPr>
-              <w:t>or</w:t>
-            </w:r>
-          </w:p>
-          <w:p>
-            <w:r>
-              <w:t>{</w:t>
-            </w:r>
-          </w:p>
-          <w:p>
-            <w:r>
-              <w:tab/>
-            </w:r>
-            <w:r>
-              <w:t>„status_code” : 40</w:t>
-            </w:r>
-            <w:r>
-              <w:t>4</w:t>
-            </w:r>
-            <w:r>
-              <w:t>,</w:t>
+              <w:t>„status_code” : 404,</w:t>
             </w:r>
           </w:p>
           <w:p>
             <w:r>
               <w:tab/>
               <w:t>„description” :  „Szerepkör nem található!”</w:t>
-            </w:r>
-          </w:p>
-          <w:p>
-            <w:r>
-              <w:t>}</w:t>
-            </w:r>
-          </w:p>
-          <w:p>
-            <w:pPr>
-              <w:rPr>
-                <w:b/>
-              </w:rPr>
-            </w:pPr>
-            <w:r>
-              <w:rPr>
-                <w:b/>
-              </w:rPr>
-              <w:t>or</w:t>
-            </w:r>
-          </w:p>
-          <w:p>
-            <w:r>
-              <w:t>{</w:t>
-            </w:r>
-          </w:p>
-          <w:p>
-            <w:r>
-              <w:tab/>
-            </w:r>
-            <w:r>
-              <w:t>„status_code” : 409,</w:t>
-            </w:r>
-          </w:p>
-          <w:p>
-            <w:r>
-              <w:tab/>
-              <w:t>„description” :  „Ehhez ez szerepkörhöz már tartozik ilyen jogosultság!”</w:t>
             </w:r>
           </w:p>
           <w:p>
@@ -6606,14 +6570,10 @@
     <w:p/>
     <w:p>
       <w:r>
-        <w:t>Leírás: {role_name} nevű szerepkörhöz hozzáad egy {permission_name} nevű jogosultságot, csak adminhoz tartozó tokennel végezhető el.</w:t>
-      </w:r>
-    </w:p>
-    <w:p>
-      <w:r>
-        <w:br w:type="page"/>
-      </w:r>
-    </w:p>
+        <w:t>Leírás: {role_name} nevű szerepkörhöz tartozó jogokat lekérdezi, érvényes tokennel lehet lekérdezni.</w:t>
+      </w:r>
+    </w:p>
+    <w:p/>
     <w:p>
       <w:pPr>
         <w:rPr>
@@ -6621,28 +6581,37 @@
         </w:rPr>
       </w:pPr>
       <w:r>
+        <w:br w:type="page"/>
+      </w:r>
+      <w:r>
         <w:rPr>
           <w:b/>
         </w:rPr>
         <w:lastRenderedPageBreak/>
-        <w:t xml:space="preserve">Szerepkör jogainak változtatása: </w:t>
-      </w:r>
-    </w:p>
-    <w:p>
-      <w:r>
-        <w:t>PUT /OktatoAppAPI/role</w:t>
+        <w:t>Szerepkör</w:t>
+      </w:r>
+      <w:r>
+        <w:rPr>
+          <w:b/>
+        </w:rPr>
+        <w:t>höz jogosultság hozzáadása</w:t>
+      </w:r>
+      <w:r>
+        <w:rPr>
+          <w:b/>
+        </w:rPr>
+        <w:t xml:space="preserve">: </w:t>
+      </w:r>
+    </w:p>
+    <w:p>
+      <w:r>
+        <w:t>POST /OktatoAppAPI/role</w:t>
       </w:r>
       <w:r>
         <w:t>s</w:t>
       </w:r>
       <w:r>
-        <w:t>/{</w:t>
-      </w:r>
-      <w:r>
-        <w:t>role_name</w:t>
-      </w:r>
-      <w:r>
-        <w:t>}/permissions</w:t>
+        <w:t>/{role_name}/permissions</w:t>
       </w:r>
     </w:p>
     <w:tbl>
@@ -6737,77 +6706,29 @@
           </w:p>
           <w:p>
             <w:r>
-              <w:t>[</w:t>
-            </w:r>
-          </w:p>
-          <w:p>
-            <w:r>
-              <w:tab/>
               <w:t>{</w:t>
             </w:r>
           </w:p>
           <w:p>
             <w:r>
               <w:tab/>
-              <w:t>„permission_name” : „permission_name_1”</w:t>
-            </w:r>
-          </w:p>
-          <w:p>
-            <w:r>
-              <w:tab/>
-              <w:t>},</w:t>
-            </w:r>
-          </w:p>
-          <w:p>
-            <w:r>
-              <w:tab/>
-              <w:t>.</w:t>
-            </w:r>
-          </w:p>
-          <w:p>
-            <w:r>
-              <w:tab/>
-              <w:t>.</w:t>
-            </w:r>
-          </w:p>
-          <w:p>
-            <w:r>
-              <w:tab/>
-              <w:t>.</w:t>
-            </w:r>
-          </w:p>
-          <w:p>
-            <w:r>
-              <w:tab/>
+            </w:r>
+            <w:r>
+              <w:t>„permission_</w:t>
+            </w:r>
+            <w:r>
+              <w:t>name</w:t>
+            </w:r>
+            <w:r>
+              <w:t>”</w:t>
+            </w:r>
+            <w:r>
+              <w:t xml:space="preserve"> : „permission_name”</w:t>
+            </w:r>
+          </w:p>
+          <w:p>
+            <w:r>
               <w:t>{</w:t>
-            </w:r>
-          </w:p>
-          <w:p>
-            <w:r>
-              <w:tab/>
-            </w:r>
-            <w:r>
-              <w:t xml:space="preserve">„permission_name” : </w:t>
-            </w:r>
-            <w:r>
-              <w:t>„permission</w:t>
-            </w:r>
-            <w:r>
-              <w:t>_name</w:t>
-            </w:r>
-            <w:r>
-              <w:t>_n”</w:t>
-            </w:r>
-          </w:p>
-          <w:p>
-            <w:r>
-              <w:tab/>
-              <w:t>}</w:t>
-            </w:r>
-          </w:p>
-          <w:p>
-            <w:r>
-              <w:t>]</w:t>
             </w:r>
           </w:p>
         </w:tc>
@@ -6884,19 +6805,25 @@
           <w:p>
             <w:r>
               <w:tab/>
-              <w:t>„status_code” :</w:t>
-            </w:r>
-            <w:r>
-              <w:t>200,</w:t>
-            </w:r>
-          </w:p>
-          <w:p>
-            <w:r>
-              <w:tab/>
-              <w:t xml:space="preserve">„description” : </w:t>
-            </w:r>
-            <w:r>
-              <w:t>„Jogosultságok sikeresen módosítva!”,</w:t>
+              <w:t>„status_code” : 201</w:t>
+            </w:r>
+            <w:r>
+              <w:t>,</w:t>
+            </w:r>
+          </w:p>
+          <w:p>
+            <w:r>
+              <w:tab/>
+              <w:t xml:space="preserve">„description” : „Jogosultság sikeresen </w:t>
+            </w:r>
+            <w:r>
+              <w:t>hozzáadva</w:t>
+            </w:r>
+            <w:r>
+              <w:t xml:space="preserve"> a szerepkörhöz!”</w:t>
+            </w:r>
+            <w:r>
+              <w:t>,</w:t>
             </w:r>
           </w:p>
           <w:p>
@@ -6905,15 +6832,6 @@
               <w:t xml:space="preserve">„data” : </w:t>
             </w:r>
             <w:r>
-              <w:t>[</w:t>
-            </w:r>
-          </w:p>
-          <w:p>
-            <w:r>
-              <w:tab/>
-            </w:r>
-            <w:r>
-              <w:tab/>
               <w:t>{</w:t>
             </w:r>
           </w:p>
@@ -6923,60 +6841,72 @@
             </w:r>
             <w:r>
               <w:tab/>
-              <w:t>„id” : id_1,</w:t>
-            </w:r>
-          </w:p>
-          <w:p>
-            <w:r>
-              <w:tab/>
-            </w:r>
-            <w:r>
-              <w:tab/>
-              <w:t>„permission_name” : „permission_name_1”</w:t>
-            </w:r>
-          </w:p>
-          <w:p>
-            <w:r>
-              <w:tab/>
-            </w:r>
-            <w:r>
-              <w:tab/>
-              <w:t>},</w:t>
-            </w:r>
-          </w:p>
-          <w:p>
-            <w:r>
-              <w:tab/>
-            </w:r>
-            <w:r>
-              <w:tab/>
-              <w:t>.</w:t>
-            </w:r>
-          </w:p>
-          <w:p>
-            <w:r>
-              <w:tab/>
-            </w:r>
-            <w:r>
-              <w:tab/>
-              <w:t>.</w:t>
-            </w:r>
-          </w:p>
-          <w:p>
-            <w:r>
-              <w:tab/>
-            </w:r>
-            <w:r>
-              <w:tab/>
-              <w:t>.</w:t>
-            </w:r>
-          </w:p>
-          <w:p>
-            <w:r>
-              <w:tab/>
-            </w:r>
-            <w:r>
-              <w:tab/>
+            </w:r>
+            <w:r>
+              <w:t>"</w:t>
+            </w:r>
+            <w:bookmarkStart w:id="0" w:name="_GoBack"/>
+            <w:bookmarkEnd w:id="0"/>
+            <w:r>
+              <w:t>role_name": role_name,</w:t>
+            </w:r>
+          </w:p>
+          <w:p>
+            <w:r>
+              <w:t xml:space="preserve">                </w:t>
+            </w:r>
+            <w:r>
+              <w:tab/>
+            </w:r>
+            <w:r>
+              <w:t>"permission_name"</w:t>
+            </w:r>
+            <w:r>
+              <w:t xml:space="preserve"> „</w:t>
+            </w:r>
+            <w:r>
+              <w:t>:permission_nam</w:t>
+            </w:r>
+            <w:r>
+              <w:t>e”</w:t>
+            </w:r>
+            <w:r>
+              <w:tab/>
+            </w:r>
+          </w:p>
+          <w:p>
+            <w:r>
+              <w:tab/>
+            </w:r>
+            <w:r>
+              <w:t>}</w:t>
+            </w:r>
+          </w:p>
+          <w:p>
+            <w:r>
+              <w:t>}</w:t>
+            </w:r>
+          </w:p>
+        </w:tc>
+        <w:tc>
+          <w:tcPr>
+            <w:tcW w:w="3209" w:type="dxa"/>
+          </w:tcPr>
+          <w:p>
+            <w:pPr>
+              <w:rPr>
+                <w:b/>
+              </w:rPr>
+            </w:pPr>
+            <w:r>
+              <w:rPr>
+                <w:b/>
+              </w:rPr>
+              <w:t>Response JSON if unsuccessful</w:t>
+            </w:r>
+          </w:p>
+          <w:p>
+            <w:r>
               <w:t>{</w:t>
             </w:r>
           </w:p>
@@ -6985,55 +6915,37 @@
               <w:tab/>
             </w:r>
             <w:r>
-              <w:tab/>
-              <w:t>„id” : id_n,</w:t>
-            </w:r>
-          </w:p>
-          <w:p>
-            <w:r>
-              <w:tab/>
-            </w:r>
-            <w:r>
-              <w:tab/>
-              <w:t>„permission_name” : „permission_name_n”</w:t>
-            </w:r>
-          </w:p>
-          <w:p>
-            <w:r>
-              <w:tab/>
-            </w:r>
-            <w:r>
-              <w:tab/>
-              <w:t>}</w:t>
-            </w:r>
-          </w:p>
-          <w:p>
-            <w:r>
-              <w:tab/>
-              <w:t>]</w:t>
-            </w:r>
-          </w:p>
-          <w:p>
-            <w:r>
-              <w:t>}</w:t>
-            </w:r>
-          </w:p>
-        </w:tc>
-        <w:tc>
-          <w:tcPr>
-            <w:tcW w:w="3209" w:type="dxa"/>
-          </w:tcPr>
-          <w:p>
-            <w:pPr>
-              <w:rPr>
-                <w:b/>
-              </w:rPr>
-            </w:pPr>
-            <w:r>
-              <w:rPr>
-                <w:b/>
-              </w:rPr>
-              <w:t>Response JSON if unsuccessful</w:t>
+              <w:t>„status_code” : 40</w:t>
+            </w:r>
+            <w:r>
+              <w:t>0</w:t>
+            </w:r>
+            <w:r>
+              <w:t>,</w:t>
+            </w:r>
+          </w:p>
+          <w:p>
+            <w:r>
+              <w:tab/>
+              <w:t>„description” :  „Jogtalan hozzáférés!”</w:t>
+            </w:r>
+          </w:p>
+          <w:p>
+            <w:r>
+              <w:t>}</w:t>
+            </w:r>
+          </w:p>
+          <w:p>
+            <w:pPr>
+              <w:rPr>
+                <w:b/>
+              </w:rPr>
+            </w:pPr>
+            <w:r>
+              <w:rPr>
+                <w:b/>
+              </w:rPr>
+              <w:t>or</w:t>
             </w:r>
           </w:p>
           <w:p>
@@ -7049,7 +6961,7 @@
               <w:t>„status_code” : 40</w:t>
             </w:r>
             <w:r>
-              <w:t>0</w:t>
+              <w:t>4</w:t>
             </w:r>
             <w:r>
               <w:t>,</w:t>
@@ -7058,56 +6970,7 @@
           <w:p>
             <w:r>
               <w:tab/>
-              <w:t>„description” :  „Jogtalan hozzáférés!”</w:t>
-            </w:r>
-          </w:p>
-          <w:p>
-            <w:r>
-              <w:t>}</w:t>
-            </w:r>
-          </w:p>
-          <w:p>
-            <w:pPr>
-              <w:rPr>
-                <w:b/>
-              </w:rPr>
-            </w:pPr>
-            <w:r>
-              <w:rPr>
-                <w:b/>
-              </w:rPr>
-              <w:t>or</w:t>
-            </w:r>
-          </w:p>
-          <w:p>
-            <w:r>
-              <w:t>{</w:t>
-            </w:r>
-          </w:p>
-          <w:p>
-            <w:r>
-              <w:tab/>
-            </w:r>
-            <w:r>
-              <w:t>„status_code” : 40</w:t>
-            </w:r>
-            <w:r>
-              <w:t>4</w:t>
-            </w:r>
-            <w:r>
-              <w:t>,</w:t>
-            </w:r>
-          </w:p>
-          <w:p>
-            <w:r>
-              <w:tab/>
-              <w:t>„description” :  „</w:t>
-            </w:r>
-            <w:r>
-              <w:t>Szerepkör nem található</w:t>
-            </w:r>
-            <w:r>
-              <w:t>!”</w:t>
+              <w:t>„description” :  „Szerepkör nem található!”</w:t>
             </w:r>
           </w:p>
           <w:p>
@@ -7159,13 +7022,7 @@
     <w:p/>
     <w:p>
       <w:r>
-        <w:t xml:space="preserve">Leírás: A megadott </w:t>
-      </w:r>
-      <w:r>
-        <w:t>{role_name} nevű</w:t>
-      </w:r>
-      <w:r>
-        <w:t xml:space="preserve"> szerepkör jogainak változtatása, csak adminhoz tartozó tokennel végezhető el.</w:t>
+        <w:t>Leírás: {role_name} nevű szerepkörhöz hozzáad egy {permission_name} nevű jogosultságot, csak adminhoz tartozó tokennel végezhető el.</w:t>
       </w:r>
     </w:p>
     <w:p>
@@ -7177,49 +7034,53 @@
       <w:pPr>
         <w:rPr>
           <w:b/>
+          <w:color w:val="BFBFBF" w:themeColor="background1" w:themeShade="BF"/>
         </w:rPr>
       </w:pPr>
       <w:r>
         <w:rPr>
           <w:b/>
+          <w:color w:val="BFBFBF" w:themeColor="background1" w:themeShade="BF"/>
         </w:rPr>
         <w:lastRenderedPageBreak/>
-        <w:t>Szerepkör j</w:t>
-      </w:r>
-      <w:r>
+        <w:t xml:space="preserve">Szerepkör jogainak változtatása: </w:t>
+      </w:r>
+    </w:p>
+    <w:p>
+      <w:pPr>
         <w:rPr>
-          <w:b/>
+          <w:color w:val="BFBFBF" w:themeColor="background1" w:themeShade="BF"/>
         </w:rPr>
-        <w:t>ogának</w:t>
-      </w:r>
+      </w:pPr>
       <w:r>
         <w:rPr>
-          <w:b/>
+          <w:color w:val="BFBFBF" w:themeColor="background1" w:themeShade="BF"/>
         </w:rPr>
-        <w:t xml:space="preserve"> </w:t>
+        <w:t>PUT /OktatoAppAPI/role</w:t>
       </w:r>
       <w:r>
         <w:rPr>
-          <w:b/>
+          <w:color w:val="BFBFBF" w:themeColor="background1" w:themeShade="BF"/>
         </w:rPr>
-        <w:t>törlése jog név szerint</w:t>
+        <w:t>s</w:t>
       </w:r>
       <w:r>
         <w:rPr>
-          <w:b/>
+          <w:color w:val="BFBFBF" w:themeColor="background1" w:themeShade="BF"/>
         </w:rPr>
-        <w:t xml:space="preserve">: </w:t>
-      </w:r>
-    </w:p>
-    <w:p>
-      <w:r>
-        <w:t>DELETE /OktatoAppAPI/role</w:t>
-      </w:r>
-      <w:r>
-        <w:t>s</w:t>
-      </w:r>
-      <w:r>
-        <w:t>/{role_name}/permissions/{permission_name}</w:t>
+        <w:t>/{</w:t>
+      </w:r>
+      <w:r>
+        <w:rPr>
+          <w:color w:val="BFBFBF" w:themeColor="background1" w:themeShade="BF"/>
+        </w:rPr>
+        <w:t>role_name</w:t>
+      </w:r>
+      <w:r>
+        <w:rPr>
+          <w:color w:val="BFBFBF" w:themeColor="background1" w:themeShade="BF"/>
+        </w:rPr>
+        <w:t>}/permissions</w:t>
       </w:r>
     </w:p>
     <w:tbl>
@@ -7246,34 +7107,57 @@
             <w:pPr>
               <w:rPr>
                 <w:b/>
-              </w:rPr>
-            </w:pPr>
-            <w:r>
-              <w:rPr>
-                <w:b/>
-              </w:rPr>
-              <w:t xml:space="preserve">Request </w:t>
-            </w:r>
-            <w:r>
-              <w:rPr>
-                <w:b/>
-              </w:rPr>
-              <w:t>Header</w:t>
-            </w:r>
-          </w:p>
-          <w:p/>
-          <w:p>
-            <w:pPr>
-              <w:rPr>
-                <w:b/>
-              </w:rPr>
-            </w:pPr>
-            <w:r>
-              <w:t>Authorization: Bearer</w:t>
-            </w:r>
-            <w:r>
-              <w:t xml:space="preserve"> &lt;token&gt;</w:t>
-            </w:r>
+                <w:color w:val="BFBFBF" w:themeColor="background1" w:themeShade="BF"/>
+              </w:rPr>
+            </w:pPr>
+            <w:r>
+              <w:rPr>
+                <w:b/>
+                <w:color w:val="BFBFBF" w:themeColor="background1" w:themeShade="BF"/>
+              </w:rPr>
+              <w:t>Request Header</w:t>
+            </w:r>
+          </w:p>
+          <w:p>
+            <w:pPr>
+              <w:rPr>
+                <w:color w:val="BFBFBF" w:themeColor="background1" w:themeShade="BF"/>
+              </w:rPr>
+            </w:pPr>
+          </w:p>
+          <w:p>
+            <w:pPr>
+              <w:rPr>
+                <w:color w:val="BFBFBF" w:themeColor="background1" w:themeShade="BF"/>
+              </w:rPr>
+            </w:pPr>
+            <w:r>
+              <w:rPr>
+                <w:color w:val="BFBFBF" w:themeColor="background1" w:themeShade="BF"/>
+              </w:rPr>
+              <w:t>Authorization: Bearer &lt;token&gt;</w:t>
+            </w:r>
+          </w:p>
+          <w:p>
+            <w:pPr>
+              <w:rPr>
+                <w:color w:val="BFBFBF" w:themeColor="background1" w:themeShade="BF"/>
+              </w:rPr>
+            </w:pPr>
+            <w:r>
+              <w:rPr>
+                <w:color w:val="BFBFBF" w:themeColor="background1" w:themeShade="BF"/>
+              </w:rPr>
+              <w:t>Content-Type:  application/json</w:t>
+            </w:r>
+          </w:p>
+          <w:p>
+            <w:pPr>
+              <w:rPr>
+                <w:b/>
+                <w:color w:val="BFBFBF" w:themeColor="background1" w:themeShade="BF"/>
+              </w:rPr>
+            </w:pPr>
           </w:p>
         </w:tc>
       </w:tr>
@@ -7290,16 +7174,192 @@
             <w:pPr>
               <w:rPr>
                 <w:b/>
-              </w:rPr>
-            </w:pPr>
-            <w:r>
-              <w:rPr>
-                <w:b/>
+                <w:color w:val="BFBFBF" w:themeColor="background1" w:themeShade="BF"/>
+              </w:rPr>
+            </w:pPr>
+            <w:r>
+              <w:rPr>
+                <w:b/>
+                <w:color w:val="BFBFBF" w:themeColor="background1" w:themeShade="BF"/>
               </w:rPr>
               <w:t>Request JSON</w:t>
             </w:r>
           </w:p>
-          <w:p/>
+          <w:p>
+            <w:pPr>
+              <w:rPr>
+                <w:color w:val="BFBFBF" w:themeColor="background1" w:themeShade="BF"/>
+              </w:rPr>
+            </w:pPr>
+            <w:r>
+              <w:rPr>
+                <w:color w:val="BFBFBF" w:themeColor="background1" w:themeShade="BF"/>
+              </w:rPr>
+              <w:t>[</w:t>
+            </w:r>
+          </w:p>
+          <w:p>
+            <w:pPr>
+              <w:rPr>
+                <w:color w:val="BFBFBF" w:themeColor="background1" w:themeShade="BF"/>
+              </w:rPr>
+            </w:pPr>
+            <w:r>
+              <w:rPr>
+                <w:color w:val="BFBFBF" w:themeColor="background1" w:themeShade="BF"/>
+              </w:rPr>
+              <w:tab/>
+              <w:t>{</w:t>
+            </w:r>
+          </w:p>
+          <w:p>
+            <w:pPr>
+              <w:rPr>
+                <w:color w:val="BFBFBF" w:themeColor="background1" w:themeShade="BF"/>
+              </w:rPr>
+            </w:pPr>
+            <w:r>
+              <w:rPr>
+                <w:color w:val="BFBFBF" w:themeColor="background1" w:themeShade="BF"/>
+              </w:rPr>
+              <w:tab/>
+              <w:t>„permission_name” : „permission_name_1”</w:t>
+            </w:r>
+          </w:p>
+          <w:p>
+            <w:pPr>
+              <w:rPr>
+                <w:color w:val="BFBFBF" w:themeColor="background1" w:themeShade="BF"/>
+              </w:rPr>
+            </w:pPr>
+            <w:r>
+              <w:rPr>
+                <w:color w:val="BFBFBF" w:themeColor="background1" w:themeShade="BF"/>
+              </w:rPr>
+              <w:tab/>
+              <w:t>},</w:t>
+            </w:r>
+          </w:p>
+          <w:p>
+            <w:pPr>
+              <w:rPr>
+                <w:color w:val="BFBFBF" w:themeColor="background1" w:themeShade="BF"/>
+              </w:rPr>
+            </w:pPr>
+            <w:r>
+              <w:rPr>
+                <w:color w:val="BFBFBF" w:themeColor="background1" w:themeShade="BF"/>
+              </w:rPr>
+              <w:tab/>
+              <w:t>.</w:t>
+            </w:r>
+          </w:p>
+          <w:p>
+            <w:pPr>
+              <w:rPr>
+                <w:color w:val="BFBFBF" w:themeColor="background1" w:themeShade="BF"/>
+              </w:rPr>
+            </w:pPr>
+            <w:r>
+              <w:rPr>
+                <w:color w:val="BFBFBF" w:themeColor="background1" w:themeShade="BF"/>
+              </w:rPr>
+              <w:tab/>
+              <w:t>.</w:t>
+            </w:r>
+          </w:p>
+          <w:p>
+            <w:pPr>
+              <w:rPr>
+                <w:color w:val="BFBFBF" w:themeColor="background1" w:themeShade="BF"/>
+              </w:rPr>
+            </w:pPr>
+            <w:r>
+              <w:rPr>
+                <w:color w:val="BFBFBF" w:themeColor="background1" w:themeShade="BF"/>
+              </w:rPr>
+              <w:tab/>
+              <w:t>.</w:t>
+            </w:r>
+          </w:p>
+          <w:p>
+            <w:pPr>
+              <w:rPr>
+                <w:color w:val="BFBFBF" w:themeColor="background1" w:themeShade="BF"/>
+              </w:rPr>
+            </w:pPr>
+            <w:r>
+              <w:rPr>
+                <w:color w:val="BFBFBF" w:themeColor="background1" w:themeShade="BF"/>
+              </w:rPr>
+              <w:tab/>
+              <w:t>{</w:t>
+            </w:r>
+          </w:p>
+          <w:p>
+            <w:pPr>
+              <w:rPr>
+                <w:color w:val="BFBFBF" w:themeColor="background1" w:themeShade="BF"/>
+              </w:rPr>
+            </w:pPr>
+            <w:r>
+              <w:rPr>
+                <w:color w:val="BFBFBF" w:themeColor="background1" w:themeShade="BF"/>
+              </w:rPr>
+              <w:tab/>
+            </w:r>
+            <w:r>
+              <w:rPr>
+                <w:color w:val="BFBFBF" w:themeColor="background1" w:themeShade="BF"/>
+              </w:rPr>
+              <w:t xml:space="preserve">„permission_name” : </w:t>
+            </w:r>
+            <w:r>
+              <w:rPr>
+                <w:color w:val="BFBFBF" w:themeColor="background1" w:themeShade="BF"/>
+              </w:rPr>
+              <w:t>„permission</w:t>
+            </w:r>
+            <w:r>
+              <w:rPr>
+                <w:color w:val="BFBFBF" w:themeColor="background1" w:themeShade="BF"/>
+              </w:rPr>
+              <w:t>_name</w:t>
+            </w:r>
+            <w:r>
+              <w:rPr>
+                <w:color w:val="BFBFBF" w:themeColor="background1" w:themeShade="BF"/>
+              </w:rPr>
+              <w:t>_n”</w:t>
+            </w:r>
+          </w:p>
+          <w:p>
+            <w:pPr>
+              <w:rPr>
+                <w:color w:val="BFBFBF" w:themeColor="background1" w:themeShade="BF"/>
+              </w:rPr>
+            </w:pPr>
+            <w:r>
+              <w:rPr>
+                <w:color w:val="BFBFBF" w:themeColor="background1" w:themeShade="BF"/>
+              </w:rPr>
+              <w:tab/>
+              <w:t>}</w:t>
+            </w:r>
+          </w:p>
+          <w:p>
+            <w:pPr>
+              <w:rPr>
+                <w:color w:val="BFBFBF" w:themeColor="background1" w:themeShade="BF"/>
+              </w:rPr>
+            </w:pPr>
+            <w:r>
+              <w:rPr>
+                <w:color w:val="BFBFBF" w:themeColor="background1" w:themeShade="BF"/>
+              </w:rPr>
+              <w:t>]</w:t>
+            </w:r>
+          </w:p>
         </w:tc>
       </w:tr>
       <w:tr>
@@ -7315,11 +7375,13 @@
             <w:pPr>
               <w:rPr>
                 <w:b/>
-              </w:rPr>
-            </w:pPr>
-            <w:r>
-              <w:rPr>
-                <w:b/>
+                <w:color w:val="BFBFBF" w:themeColor="background1" w:themeShade="BF"/>
+              </w:rPr>
+            </w:pPr>
+            <w:r>
+              <w:rPr>
+                <w:b/>
+                <w:color w:val="BFBFBF" w:themeColor="background1" w:themeShade="BF"/>
               </w:rPr>
               <w:t>Response Header</w:t>
             </w:r>
@@ -7328,21 +7390,30 @@
             <w:pPr>
               <w:rPr>
                 <w:b/>
-              </w:rPr>
-            </w:pPr>
-          </w:p>
-          <w:p>
-            <w:r>
-              <w:t>Content-Type</w:t>
-            </w:r>
-            <w:r>
-              <w:t xml:space="preserve">:  </w:t>
-            </w:r>
-            <w:r>
-              <w:t>application/json</w:t>
-            </w:r>
-          </w:p>
-          <w:p/>
+                <w:color w:val="BFBFBF" w:themeColor="background1" w:themeShade="BF"/>
+              </w:rPr>
+            </w:pPr>
+          </w:p>
+          <w:p>
+            <w:pPr>
+              <w:rPr>
+                <w:color w:val="BFBFBF" w:themeColor="background1" w:themeShade="BF"/>
+              </w:rPr>
+            </w:pPr>
+            <w:r>
+              <w:rPr>
+                <w:color w:val="BFBFBF" w:themeColor="background1" w:themeShade="BF"/>
+              </w:rPr>
+              <w:t>Content-Type:  application/json</w:t>
+            </w:r>
+          </w:p>
+          <w:p>
+            <w:pPr>
+              <w:rPr>
+                <w:color w:val="BFBFBF" w:themeColor="background1" w:themeShade="BF"/>
+              </w:rPr>
+            </w:pPr>
+          </w:p>
         </w:tc>
       </w:tr>
       <w:tr>
@@ -7357,26 +7428,844 @@
             <w:pPr>
               <w:rPr>
                 <w:b/>
-              </w:rPr>
-            </w:pPr>
-            <w:r>
-              <w:rPr>
-                <w:b/>
+                <w:color w:val="BFBFBF" w:themeColor="background1" w:themeShade="BF"/>
+              </w:rPr>
+            </w:pPr>
+            <w:r>
+              <w:rPr>
+                <w:b/>
+                <w:color w:val="BFBFBF" w:themeColor="background1" w:themeShade="BF"/>
               </w:rPr>
               <w:t>Response JSON if successful</w:t>
             </w:r>
           </w:p>
           <w:p>
-            <w:r>
+            <w:pPr>
+              <w:rPr>
+                <w:color w:val="BFBFBF" w:themeColor="background1" w:themeShade="BF"/>
+              </w:rPr>
+            </w:pPr>
+            <w:r>
+              <w:rPr>
+                <w:color w:val="BFBFBF" w:themeColor="background1" w:themeShade="BF"/>
+              </w:rPr>
               <w:t>{</w:t>
             </w:r>
           </w:p>
           <w:p>
-            <w:r>
+            <w:pPr>
+              <w:rPr>
+                <w:color w:val="BFBFBF" w:themeColor="background1" w:themeShade="BF"/>
+              </w:rPr>
+            </w:pPr>
+            <w:r>
+              <w:rPr>
+                <w:color w:val="BFBFBF" w:themeColor="background1" w:themeShade="BF"/>
+              </w:rPr>
               <w:tab/>
               <w:t>„status_code” :</w:t>
             </w:r>
             <w:r>
+              <w:rPr>
+                <w:color w:val="BFBFBF" w:themeColor="background1" w:themeShade="BF"/>
+              </w:rPr>
+              <w:t>200,</w:t>
+            </w:r>
+          </w:p>
+          <w:p>
+            <w:pPr>
+              <w:rPr>
+                <w:color w:val="BFBFBF" w:themeColor="background1" w:themeShade="BF"/>
+              </w:rPr>
+            </w:pPr>
+            <w:r>
+              <w:rPr>
+                <w:color w:val="BFBFBF" w:themeColor="background1" w:themeShade="BF"/>
+              </w:rPr>
+              <w:tab/>
+              <w:t xml:space="preserve">„description” : </w:t>
+            </w:r>
+            <w:r>
+              <w:rPr>
+                <w:color w:val="BFBFBF" w:themeColor="background1" w:themeShade="BF"/>
+              </w:rPr>
+              <w:t>„Jogosultságok sikeresen módosítva!”,</w:t>
+            </w:r>
+          </w:p>
+          <w:p>
+            <w:pPr>
+              <w:rPr>
+                <w:color w:val="BFBFBF" w:themeColor="background1" w:themeShade="BF"/>
+              </w:rPr>
+            </w:pPr>
+            <w:r>
+              <w:rPr>
+                <w:color w:val="BFBFBF" w:themeColor="background1" w:themeShade="BF"/>
+              </w:rPr>
+              <w:tab/>
+              <w:t xml:space="preserve">„data” : </w:t>
+            </w:r>
+            <w:r>
+              <w:rPr>
+                <w:color w:val="BFBFBF" w:themeColor="background1" w:themeShade="BF"/>
+              </w:rPr>
+              <w:t>[</w:t>
+            </w:r>
+          </w:p>
+          <w:p>
+            <w:pPr>
+              <w:rPr>
+                <w:color w:val="BFBFBF" w:themeColor="background1" w:themeShade="BF"/>
+              </w:rPr>
+            </w:pPr>
+            <w:r>
+              <w:rPr>
+                <w:color w:val="BFBFBF" w:themeColor="background1" w:themeShade="BF"/>
+              </w:rPr>
+              <w:tab/>
+            </w:r>
+            <w:r>
+              <w:rPr>
+                <w:color w:val="BFBFBF" w:themeColor="background1" w:themeShade="BF"/>
+              </w:rPr>
+              <w:tab/>
+              <w:t>{</w:t>
+            </w:r>
+          </w:p>
+          <w:p>
+            <w:pPr>
+              <w:rPr>
+                <w:color w:val="BFBFBF" w:themeColor="background1" w:themeShade="BF"/>
+              </w:rPr>
+            </w:pPr>
+            <w:r>
+              <w:rPr>
+                <w:color w:val="BFBFBF" w:themeColor="background1" w:themeShade="BF"/>
+              </w:rPr>
+              <w:tab/>
+            </w:r>
+            <w:r>
+              <w:rPr>
+                <w:color w:val="BFBFBF" w:themeColor="background1" w:themeShade="BF"/>
+              </w:rPr>
+              <w:tab/>
+              <w:t>„id” : id_1,</w:t>
+            </w:r>
+          </w:p>
+          <w:p>
+            <w:pPr>
+              <w:rPr>
+                <w:color w:val="BFBFBF" w:themeColor="background1" w:themeShade="BF"/>
+              </w:rPr>
+            </w:pPr>
+            <w:r>
+              <w:rPr>
+                <w:color w:val="BFBFBF" w:themeColor="background1" w:themeShade="BF"/>
+              </w:rPr>
+              <w:tab/>
+            </w:r>
+            <w:r>
+              <w:rPr>
+                <w:color w:val="BFBFBF" w:themeColor="background1" w:themeShade="BF"/>
+              </w:rPr>
+              <w:tab/>
+              <w:t>„permission_name” : „permission_name_1”</w:t>
+            </w:r>
+          </w:p>
+          <w:p>
+            <w:pPr>
+              <w:rPr>
+                <w:color w:val="BFBFBF" w:themeColor="background1" w:themeShade="BF"/>
+              </w:rPr>
+            </w:pPr>
+            <w:r>
+              <w:rPr>
+                <w:color w:val="BFBFBF" w:themeColor="background1" w:themeShade="BF"/>
+              </w:rPr>
+              <w:tab/>
+            </w:r>
+            <w:r>
+              <w:rPr>
+                <w:color w:val="BFBFBF" w:themeColor="background1" w:themeShade="BF"/>
+              </w:rPr>
+              <w:tab/>
+              <w:t>},</w:t>
+            </w:r>
+          </w:p>
+          <w:p>
+            <w:pPr>
+              <w:rPr>
+                <w:color w:val="BFBFBF" w:themeColor="background1" w:themeShade="BF"/>
+              </w:rPr>
+            </w:pPr>
+            <w:r>
+              <w:rPr>
+                <w:color w:val="BFBFBF" w:themeColor="background1" w:themeShade="BF"/>
+              </w:rPr>
+              <w:tab/>
+            </w:r>
+            <w:r>
+              <w:rPr>
+                <w:color w:val="BFBFBF" w:themeColor="background1" w:themeShade="BF"/>
+              </w:rPr>
+              <w:tab/>
+              <w:t>.</w:t>
+            </w:r>
+          </w:p>
+          <w:p>
+            <w:pPr>
+              <w:rPr>
+                <w:color w:val="BFBFBF" w:themeColor="background1" w:themeShade="BF"/>
+              </w:rPr>
+            </w:pPr>
+            <w:r>
+              <w:rPr>
+                <w:color w:val="BFBFBF" w:themeColor="background1" w:themeShade="BF"/>
+              </w:rPr>
+              <w:tab/>
+            </w:r>
+            <w:r>
+              <w:rPr>
+                <w:color w:val="BFBFBF" w:themeColor="background1" w:themeShade="BF"/>
+              </w:rPr>
+              <w:tab/>
+              <w:t>.</w:t>
+            </w:r>
+          </w:p>
+          <w:p>
+            <w:pPr>
+              <w:rPr>
+                <w:color w:val="BFBFBF" w:themeColor="background1" w:themeShade="BF"/>
+              </w:rPr>
+            </w:pPr>
+            <w:r>
+              <w:rPr>
+                <w:color w:val="BFBFBF" w:themeColor="background1" w:themeShade="BF"/>
+              </w:rPr>
+              <w:tab/>
+            </w:r>
+            <w:r>
+              <w:rPr>
+                <w:color w:val="BFBFBF" w:themeColor="background1" w:themeShade="BF"/>
+              </w:rPr>
+              <w:tab/>
+              <w:t>.</w:t>
+            </w:r>
+          </w:p>
+          <w:p>
+            <w:pPr>
+              <w:rPr>
+                <w:color w:val="BFBFBF" w:themeColor="background1" w:themeShade="BF"/>
+              </w:rPr>
+            </w:pPr>
+            <w:r>
+              <w:rPr>
+                <w:color w:val="BFBFBF" w:themeColor="background1" w:themeShade="BF"/>
+              </w:rPr>
+              <w:tab/>
+            </w:r>
+            <w:r>
+              <w:rPr>
+                <w:color w:val="BFBFBF" w:themeColor="background1" w:themeShade="BF"/>
+              </w:rPr>
+              <w:tab/>
+              <w:t>{</w:t>
+            </w:r>
+          </w:p>
+          <w:p>
+            <w:pPr>
+              <w:rPr>
+                <w:color w:val="BFBFBF" w:themeColor="background1" w:themeShade="BF"/>
+              </w:rPr>
+            </w:pPr>
+            <w:r>
+              <w:rPr>
+                <w:color w:val="BFBFBF" w:themeColor="background1" w:themeShade="BF"/>
+              </w:rPr>
+              <w:tab/>
+            </w:r>
+            <w:r>
+              <w:rPr>
+                <w:color w:val="BFBFBF" w:themeColor="background1" w:themeShade="BF"/>
+              </w:rPr>
+              <w:tab/>
+              <w:t>„id” : id_n,</w:t>
+            </w:r>
+          </w:p>
+          <w:p>
+            <w:pPr>
+              <w:rPr>
+                <w:color w:val="BFBFBF" w:themeColor="background1" w:themeShade="BF"/>
+              </w:rPr>
+            </w:pPr>
+            <w:r>
+              <w:rPr>
+                <w:color w:val="BFBFBF" w:themeColor="background1" w:themeShade="BF"/>
+              </w:rPr>
+              <w:tab/>
+            </w:r>
+            <w:r>
+              <w:rPr>
+                <w:color w:val="BFBFBF" w:themeColor="background1" w:themeShade="BF"/>
+              </w:rPr>
+              <w:tab/>
+              <w:t>„permission_name” : „permission_name_n”</w:t>
+            </w:r>
+          </w:p>
+          <w:p>
+            <w:pPr>
+              <w:rPr>
+                <w:color w:val="BFBFBF" w:themeColor="background1" w:themeShade="BF"/>
+              </w:rPr>
+            </w:pPr>
+            <w:r>
+              <w:rPr>
+                <w:color w:val="BFBFBF" w:themeColor="background1" w:themeShade="BF"/>
+              </w:rPr>
+              <w:tab/>
+            </w:r>
+            <w:r>
+              <w:rPr>
+                <w:color w:val="BFBFBF" w:themeColor="background1" w:themeShade="BF"/>
+              </w:rPr>
+              <w:tab/>
+              <w:t>}</w:t>
+            </w:r>
+          </w:p>
+          <w:p>
+            <w:pPr>
+              <w:rPr>
+                <w:color w:val="BFBFBF" w:themeColor="background1" w:themeShade="BF"/>
+              </w:rPr>
+            </w:pPr>
+            <w:r>
+              <w:rPr>
+                <w:color w:val="BFBFBF" w:themeColor="background1" w:themeShade="BF"/>
+              </w:rPr>
+              <w:tab/>
+              <w:t>]</w:t>
+            </w:r>
+          </w:p>
+          <w:p>
+            <w:pPr>
+              <w:rPr>
+                <w:color w:val="BFBFBF" w:themeColor="background1" w:themeShade="BF"/>
+              </w:rPr>
+            </w:pPr>
+            <w:r>
+              <w:rPr>
+                <w:color w:val="BFBFBF" w:themeColor="background1" w:themeShade="BF"/>
+              </w:rPr>
+              <w:t>}</w:t>
+            </w:r>
+          </w:p>
+        </w:tc>
+        <w:tc>
+          <w:tcPr>
+            <w:tcW w:w="3209" w:type="dxa"/>
+          </w:tcPr>
+          <w:p>
+            <w:pPr>
+              <w:rPr>
+                <w:b/>
+                <w:color w:val="BFBFBF" w:themeColor="background1" w:themeShade="BF"/>
+              </w:rPr>
+            </w:pPr>
+            <w:r>
+              <w:rPr>
+                <w:b/>
+                <w:color w:val="BFBFBF" w:themeColor="background1" w:themeShade="BF"/>
+              </w:rPr>
+              <w:t>Response JSON if unsuccessful</w:t>
+            </w:r>
+          </w:p>
+          <w:p>
+            <w:pPr>
+              <w:rPr>
+                <w:color w:val="BFBFBF" w:themeColor="background1" w:themeShade="BF"/>
+              </w:rPr>
+            </w:pPr>
+            <w:r>
+              <w:rPr>
+                <w:color w:val="BFBFBF" w:themeColor="background1" w:themeShade="BF"/>
+              </w:rPr>
+              <w:t>{</w:t>
+            </w:r>
+          </w:p>
+          <w:p>
+            <w:pPr>
+              <w:rPr>
+                <w:color w:val="BFBFBF" w:themeColor="background1" w:themeShade="BF"/>
+              </w:rPr>
+            </w:pPr>
+            <w:r>
+              <w:rPr>
+                <w:color w:val="BFBFBF" w:themeColor="background1" w:themeShade="BF"/>
+              </w:rPr>
+              <w:tab/>
+              <w:t>„status_code” : 40</w:t>
+            </w:r>
+            <w:r>
+              <w:rPr>
+                <w:color w:val="BFBFBF" w:themeColor="background1" w:themeShade="BF"/>
+              </w:rPr>
+              <w:t>0</w:t>
+            </w:r>
+            <w:r>
+              <w:rPr>
+                <w:color w:val="BFBFBF" w:themeColor="background1" w:themeShade="BF"/>
+              </w:rPr>
+              <w:t>,</w:t>
+            </w:r>
+          </w:p>
+          <w:p>
+            <w:pPr>
+              <w:rPr>
+                <w:color w:val="BFBFBF" w:themeColor="background1" w:themeShade="BF"/>
+              </w:rPr>
+            </w:pPr>
+            <w:r>
+              <w:rPr>
+                <w:color w:val="BFBFBF" w:themeColor="background1" w:themeShade="BF"/>
+              </w:rPr>
+              <w:tab/>
+              <w:t>„description” :  „Jogtalan hozzáférés!”</w:t>
+            </w:r>
+          </w:p>
+          <w:p>
+            <w:pPr>
+              <w:rPr>
+                <w:color w:val="BFBFBF" w:themeColor="background1" w:themeShade="BF"/>
+              </w:rPr>
+            </w:pPr>
+            <w:r>
+              <w:rPr>
+                <w:color w:val="BFBFBF" w:themeColor="background1" w:themeShade="BF"/>
+              </w:rPr>
+              <w:t>}</w:t>
+            </w:r>
+          </w:p>
+          <w:p>
+            <w:pPr>
+              <w:rPr>
+                <w:b/>
+                <w:color w:val="BFBFBF" w:themeColor="background1" w:themeShade="BF"/>
+              </w:rPr>
+            </w:pPr>
+            <w:r>
+              <w:rPr>
+                <w:b/>
+                <w:color w:val="BFBFBF" w:themeColor="background1" w:themeShade="BF"/>
+              </w:rPr>
+              <w:t>or</w:t>
+            </w:r>
+          </w:p>
+          <w:p>
+            <w:pPr>
+              <w:rPr>
+                <w:color w:val="BFBFBF" w:themeColor="background1" w:themeShade="BF"/>
+              </w:rPr>
+            </w:pPr>
+            <w:r>
+              <w:rPr>
+                <w:color w:val="BFBFBF" w:themeColor="background1" w:themeShade="BF"/>
+              </w:rPr>
+              <w:t>{</w:t>
+            </w:r>
+          </w:p>
+          <w:p>
+            <w:pPr>
+              <w:rPr>
+                <w:color w:val="BFBFBF" w:themeColor="background1" w:themeShade="BF"/>
+              </w:rPr>
+            </w:pPr>
+            <w:r>
+              <w:rPr>
+                <w:color w:val="BFBFBF" w:themeColor="background1" w:themeShade="BF"/>
+              </w:rPr>
+              <w:tab/>
+              <w:t>„status_code” : 40</w:t>
+            </w:r>
+            <w:r>
+              <w:rPr>
+                <w:color w:val="BFBFBF" w:themeColor="background1" w:themeShade="BF"/>
+              </w:rPr>
+              <w:t>4</w:t>
+            </w:r>
+            <w:r>
+              <w:rPr>
+                <w:color w:val="BFBFBF" w:themeColor="background1" w:themeShade="BF"/>
+              </w:rPr>
+              <w:t>,</w:t>
+            </w:r>
+          </w:p>
+          <w:p>
+            <w:pPr>
+              <w:rPr>
+                <w:color w:val="BFBFBF" w:themeColor="background1" w:themeShade="BF"/>
+              </w:rPr>
+            </w:pPr>
+            <w:r>
+              <w:rPr>
+                <w:color w:val="BFBFBF" w:themeColor="background1" w:themeShade="BF"/>
+              </w:rPr>
+              <w:tab/>
+              <w:t>„description” :  „</w:t>
+            </w:r>
+            <w:r>
+              <w:rPr>
+                <w:color w:val="BFBFBF" w:themeColor="background1" w:themeShade="BF"/>
+              </w:rPr>
+              <w:t>Szerepkör nem található</w:t>
+            </w:r>
+            <w:r>
+              <w:rPr>
+                <w:color w:val="BFBFBF" w:themeColor="background1" w:themeShade="BF"/>
+              </w:rPr>
+              <w:t>!”</w:t>
+            </w:r>
+          </w:p>
+          <w:p>
+            <w:pPr>
+              <w:rPr>
+                <w:color w:val="BFBFBF" w:themeColor="background1" w:themeShade="BF"/>
+              </w:rPr>
+            </w:pPr>
+            <w:r>
+              <w:rPr>
+                <w:color w:val="BFBFBF" w:themeColor="background1" w:themeShade="BF"/>
+              </w:rPr>
+              <w:t>}</w:t>
+            </w:r>
+          </w:p>
+          <w:p>
+            <w:pPr>
+              <w:rPr>
+                <w:b/>
+                <w:color w:val="BFBFBF" w:themeColor="background1" w:themeShade="BF"/>
+              </w:rPr>
+            </w:pPr>
+            <w:r>
+              <w:rPr>
+                <w:b/>
+                <w:color w:val="BFBFBF" w:themeColor="background1" w:themeShade="BF"/>
+              </w:rPr>
+              <w:t>or</w:t>
+            </w:r>
+          </w:p>
+          <w:p>
+            <w:pPr>
+              <w:rPr>
+                <w:color w:val="BFBFBF" w:themeColor="background1" w:themeShade="BF"/>
+              </w:rPr>
+            </w:pPr>
+            <w:r>
+              <w:rPr>
+                <w:color w:val="BFBFBF" w:themeColor="background1" w:themeShade="BF"/>
+              </w:rPr>
+              <w:t>{</w:t>
+            </w:r>
+          </w:p>
+          <w:p>
+            <w:pPr>
+              <w:rPr>
+                <w:color w:val="BFBFBF" w:themeColor="background1" w:themeShade="BF"/>
+              </w:rPr>
+            </w:pPr>
+            <w:r>
+              <w:rPr>
+                <w:color w:val="BFBFBF" w:themeColor="background1" w:themeShade="BF"/>
+              </w:rPr>
+              <w:tab/>
+              <w:t>„status_code” : 409,</w:t>
+            </w:r>
+          </w:p>
+          <w:p>
+            <w:pPr>
+              <w:rPr>
+                <w:color w:val="BFBFBF" w:themeColor="background1" w:themeShade="BF"/>
+              </w:rPr>
+            </w:pPr>
+            <w:r>
+              <w:rPr>
+                <w:color w:val="BFBFBF" w:themeColor="background1" w:themeShade="BF"/>
+              </w:rPr>
+              <w:tab/>
+              <w:t>„description” :  „Ehhez ez szerepkörhöz már tartozik ilyen jogosultság!”</w:t>
+            </w:r>
+          </w:p>
+          <w:p>
+            <w:pPr>
+              <w:rPr>
+                <w:color w:val="BFBFBF" w:themeColor="background1" w:themeShade="BF"/>
+              </w:rPr>
+            </w:pPr>
+            <w:r>
+              <w:rPr>
+                <w:color w:val="BFBFBF" w:themeColor="background1" w:themeShade="BF"/>
+              </w:rPr>
+              <w:t>}</w:t>
+            </w:r>
+          </w:p>
+        </w:tc>
+      </w:tr>
+    </w:tbl>
+    <w:p>
+      <w:pPr>
+        <w:rPr>
+          <w:color w:val="BFBFBF" w:themeColor="background1" w:themeShade="BF"/>
+        </w:rPr>
+      </w:pPr>
+    </w:p>
+    <w:p>
+      <w:pPr>
+        <w:rPr>
+          <w:color w:val="BFBFBF" w:themeColor="background1" w:themeShade="BF"/>
+        </w:rPr>
+      </w:pPr>
+    </w:p>
+    <w:p>
+      <w:pPr>
+        <w:rPr>
+          <w:color w:val="BFBFBF" w:themeColor="background1" w:themeShade="BF"/>
+        </w:rPr>
+      </w:pPr>
+      <w:r>
+        <w:rPr>
+          <w:color w:val="BFBFBF" w:themeColor="background1" w:themeShade="BF"/>
+        </w:rPr>
+        <w:t xml:space="preserve">Leírás: A megadott </w:t>
+      </w:r>
+      <w:r>
+        <w:rPr>
+          <w:color w:val="BFBFBF" w:themeColor="background1" w:themeShade="BF"/>
+        </w:rPr>
+        <w:t>{role_name} nevű</w:t>
+      </w:r>
+      <w:r>
+        <w:rPr>
+          <w:color w:val="BFBFBF" w:themeColor="background1" w:themeShade="BF"/>
+        </w:rPr>
+        <w:t xml:space="preserve"> szerepkör jogainak változtatása, csak adminhoz tartozó tokennel végezhető el.</w:t>
+      </w:r>
+    </w:p>
+    <w:p>
+      <w:pPr>
+        <w:rPr>
+          <w:color w:val="BFBFBF" w:themeColor="background1" w:themeShade="BF"/>
+        </w:rPr>
+      </w:pPr>
+      <w:r>
+        <w:rPr>
+          <w:color w:val="BFBFBF" w:themeColor="background1" w:themeShade="BF"/>
+        </w:rPr>
+        <w:br w:type="page"/>
+      </w:r>
+    </w:p>
+    <w:p>
+      <w:pPr>
+        <w:rPr>
+          <w:b/>
+        </w:rPr>
+      </w:pPr>
+      <w:r>
+        <w:rPr>
+          <w:b/>
+        </w:rPr>
+        <w:lastRenderedPageBreak/>
+        <w:t>Szerepkör j</w:t>
+      </w:r>
+      <w:r>
+        <w:rPr>
+          <w:b/>
+        </w:rPr>
+        <w:t>ogának</w:t>
+      </w:r>
+      <w:r>
+        <w:rPr>
+          <w:b/>
+        </w:rPr>
+        <w:t xml:space="preserve"> </w:t>
+      </w:r>
+      <w:r>
+        <w:rPr>
+          <w:b/>
+        </w:rPr>
+        <w:t>törlése jog név szerint</w:t>
+      </w:r>
+      <w:r>
+        <w:rPr>
+          <w:b/>
+        </w:rPr>
+        <w:t xml:space="preserve">: </w:t>
+      </w:r>
+    </w:p>
+    <w:p>
+      <w:r>
+        <w:t>DELETE /OktatoAppAPI/role</w:t>
+      </w:r>
+      <w:r>
+        <w:t>s</w:t>
+      </w:r>
+      <w:r>
+        <w:t>/{role_name}/permissions/{permission_name}</w:t>
+      </w:r>
+    </w:p>
+    <w:tbl>
+      <w:tblPr>
+        <w:tblStyle w:val="Rcsostblzat"/>
+        <w:tblpPr w:leftFromText="141" w:rightFromText="141" w:vertAnchor="page" w:horzAnchor="margin" w:tblpY="2611"/>
+        <w:tblW w:w="0" w:type="auto"/>
+        <w:tblLook w:val="04A0" w:firstRow="1" w:lastRow="0" w:firstColumn="1" w:lastColumn="0" w:noHBand="0" w:noVBand="1"/>
+      </w:tblPr>
+      <w:tblGrid>
+        <w:gridCol w:w="5807"/>
+        <w:gridCol w:w="3209"/>
+      </w:tblGrid>
+      <w:tr>
+        <w:trPr>
+          <w:trHeight w:val="983"/>
+        </w:trPr>
+        <w:tc>
+          <w:tcPr>
+            <w:tcW w:w="9016" w:type="dxa"/>
+            <w:gridSpan w:val="2"/>
+          </w:tcPr>
+          <w:p>
+            <w:pPr>
+              <w:rPr>
+                <w:b/>
+              </w:rPr>
+            </w:pPr>
+            <w:r>
+              <w:rPr>
+                <w:b/>
+              </w:rPr>
+              <w:t xml:space="preserve">Request </w:t>
+            </w:r>
+            <w:r>
+              <w:rPr>
+                <w:b/>
+              </w:rPr>
+              <w:t>Header</w:t>
+            </w:r>
+          </w:p>
+          <w:p/>
+          <w:p>
+            <w:pPr>
+              <w:rPr>
+                <w:b/>
+              </w:rPr>
+            </w:pPr>
+            <w:r>
+              <w:t>Authorization: Bearer</w:t>
+            </w:r>
+            <w:r>
+              <w:t xml:space="preserve"> &lt;token&gt;</w:t>
+            </w:r>
+          </w:p>
+        </w:tc>
+      </w:tr>
+      <w:tr>
+        <w:trPr>
+          <w:trHeight w:val="1113"/>
+        </w:trPr>
+        <w:tc>
+          <w:tcPr>
+            <w:tcW w:w="9016" w:type="dxa"/>
+            <w:gridSpan w:val="2"/>
+          </w:tcPr>
+          <w:p>
+            <w:pPr>
+              <w:rPr>
+                <w:b/>
+              </w:rPr>
+            </w:pPr>
+            <w:r>
+              <w:rPr>
+                <w:b/>
+              </w:rPr>
+              <w:t>Request JSON</w:t>
+            </w:r>
+          </w:p>
+          <w:p/>
+        </w:tc>
+      </w:tr>
+      <w:tr>
+        <w:trPr>
+          <w:trHeight w:val="1113"/>
+        </w:trPr>
+        <w:tc>
+          <w:tcPr>
+            <w:tcW w:w="9016" w:type="dxa"/>
+            <w:gridSpan w:val="2"/>
+          </w:tcPr>
+          <w:p>
+            <w:pPr>
+              <w:rPr>
+                <w:b/>
+              </w:rPr>
+            </w:pPr>
+            <w:r>
+              <w:rPr>
+                <w:b/>
+              </w:rPr>
+              <w:t>Response Header</w:t>
+            </w:r>
+          </w:p>
+          <w:p>
+            <w:pPr>
+              <w:rPr>
+                <w:b/>
+              </w:rPr>
+            </w:pPr>
+          </w:p>
+          <w:p>
+            <w:r>
+              <w:t>Content-Type</w:t>
+            </w:r>
+            <w:r>
+              <w:t xml:space="preserve">:  </w:t>
+            </w:r>
+            <w:r>
+              <w:t>application/json</w:t>
+            </w:r>
+          </w:p>
+          <w:p/>
+        </w:tc>
+      </w:tr>
+      <w:tr>
+        <w:trPr>
+          <w:trHeight w:val="1113"/>
+        </w:trPr>
+        <w:tc>
+          <w:tcPr>
+            <w:tcW w:w="5807" w:type="dxa"/>
+          </w:tcPr>
+          <w:p>
+            <w:pPr>
+              <w:rPr>
+                <w:b/>
+              </w:rPr>
+            </w:pPr>
+            <w:r>
+              <w:rPr>
+                <w:b/>
+              </w:rPr>
+              <w:t>Response JSON if successful</w:t>
+            </w:r>
+          </w:p>
+          <w:p>
+            <w:r>
+              <w:t>{</w:t>
+            </w:r>
+          </w:p>
+          <w:p>
+            <w:r>
+              <w:tab/>
+              <w:t>„status_code” :</w:t>
+            </w:r>
+            <w:r>
               <w:t xml:space="preserve"> 200,</w:t>
             </w:r>
           </w:p>
@@ -7528,7 +8417,16 @@
           <w:p>
             <w:r>
               <w:tab/>
-              <w:t>„description” :  „Jogosultság nem található!”</w:t>
+              <w:t>„description” :  „Jogosultság nem található</w:t>
+            </w:r>
+            <w:r>
+              <w:t xml:space="preserve"> a szerepkör</w:t>
+            </w:r>
+            <w:r>
+              <w:t>nél</w:t>
+            </w:r>
+            <w:r>
+              <w:t>!”</w:t>
             </w:r>
           </w:p>
           <w:p>
@@ -28197,6 +29095,45 @@
       <w:u w:val="single"/>
     </w:rPr>
   </w:style>
+  <w:style w:type="paragraph" w:styleId="Lbjegyzetszveg">
+    <w:name w:val="footnote text"/>
+    <w:basedOn w:val="Norml"/>
+    <w:link w:val="LbjegyzetszvegChar"/>
+    <w:uiPriority w:val="99"/>
+    <w:semiHidden/>
+    <w:unhideWhenUsed/>
+    <w:rsid w:val="00481744"/>
+    <w:pPr>
+      <w:spacing w:after="0" w:line="240" w:lineRule="auto"/>
+    </w:pPr>
+    <w:rPr>
+      <w:sz w:val="20"/>
+      <w:szCs w:val="20"/>
+    </w:rPr>
+  </w:style>
+  <w:style w:type="character" w:customStyle="1" w:styleId="LbjegyzetszvegChar">
+    <w:name w:val="Lábjegyzetszöveg Char"/>
+    <w:basedOn w:val="Bekezdsalapbettpusa"/>
+    <w:link w:val="Lbjegyzetszveg"/>
+    <w:uiPriority w:val="99"/>
+    <w:semiHidden/>
+    <w:rsid w:val="00481744"/>
+    <w:rPr>
+      <w:sz w:val="20"/>
+      <w:szCs w:val="20"/>
+    </w:rPr>
+  </w:style>
+  <w:style w:type="character" w:styleId="Lbjegyzet-hivatkozs">
+    <w:name w:val="footnote reference"/>
+    <w:basedOn w:val="Bekezdsalapbettpusa"/>
+    <w:uiPriority w:val="99"/>
+    <w:semiHidden/>
+    <w:unhideWhenUsed/>
+    <w:rsid w:val="00481744"/>
+    <w:rPr>
+      <w:vertAlign w:val="superscript"/>
+    </w:rPr>
+  </w:style>
 </w:styles>
 </file>
 
@@ -28500,7 +29437,7 @@
 </file>
 
 <file path=customXml/itemProps1.xml><?xml version="1.0" encoding="utf-8"?>
-<ds:datastoreItem xmlns:ds="http://schemas.openxmlformats.org/officeDocument/2006/customXml" ds:itemID="{B7CDF943-E64B-43B8-9DF2-6B5082C9F190}">
+<ds:datastoreItem xmlns:ds="http://schemas.openxmlformats.org/officeDocument/2006/customXml" ds:itemID="{748AA855-B0F0-43F1-B1BD-5DDCD038AC00}">
   <ds:schemaRefs>
     <ds:schemaRef ds:uri="http://schemas.openxmlformats.org/officeDocument/2006/bibliography"/>
   </ds:schemaRefs>

</xml_diff>

<commit_message>
Felhasználó sajatát adatainak lekérdezése
</commit_message>
<xml_diff>
--- a/Interface specifkáció/Interface specifikáció.docx
+++ b/Interface specifkáció/Interface specifikáció.docx
@@ -567,6 +567,7 @@
       <w:r>
         <w:rPr>
           <w:b/>
+          <w:highlight w:val="green"/>
         </w:rPr>
         <w:lastRenderedPageBreak/>
         <w:t>Felhasználó adatainak lekérdezése:</w:t>
@@ -1148,7 +1149,13 @@
             </w:r>
             <w:proofErr w:type="gramEnd"/>
             <w:r>
-              <w:t xml:space="preserve"> 400,</w:t>
+              <w:t xml:space="preserve"> 40</w:t>
+            </w:r>
+            <w:r>
+              <w:t>1</w:t>
+            </w:r>
+            <w:r>
+              <w:t>,</w:t>
             </w:r>
           </w:p>
           <w:p>
@@ -1221,6 +1228,7 @@
       <w:r>
         <w:rPr>
           <w:b/>
+          <w:highlight w:val="green"/>
         </w:rPr>
         <w:lastRenderedPageBreak/>
         <w:t>Felhasználó jogainak lekérdezése:</w:t>
@@ -1574,36 +1582,6 @@
             </w:r>
             <w:proofErr w:type="spellStart"/>
             <w:r>
-              <w:t>role_description</w:t>
-            </w:r>
-            <w:proofErr w:type="spellEnd"/>
-            <w:proofErr w:type="gramStart"/>
-            <w:r>
-              <w:t>” :</w:t>
-            </w:r>
-            <w:proofErr w:type="gramEnd"/>
-            <w:r>
-              <w:t xml:space="preserve"> „</w:t>
-            </w:r>
-            <w:proofErr w:type="spellStart"/>
-            <w:r>
-              <w:t>role_description</w:t>
-            </w:r>
-            <w:proofErr w:type="spellEnd"/>
-            <w:r>
-              <w:t>”,</w:t>
-            </w:r>
-          </w:p>
-          <w:p>
-            <w:r>
-              <w:tab/>
-            </w:r>
-            <w:r>
-              <w:tab/>
-              <w:t>„</w:t>
-            </w:r>
-            <w:proofErr w:type="spellStart"/>
-            <w:r>
               <w:t>permissions</w:t>
             </w:r>
             <w:proofErr w:type="spellEnd"/>
@@ -1904,7 +1882,7 @@
               <w:t xml:space="preserve"> 40</w:t>
             </w:r>
             <w:r>
-              <w:t>0</w:t>
+              <w:t>1</w:t>
             </w:r>
             <w:r>
               <w:t>,</w:t>
@@ -2000,12 +1978,19 @@
       <w:r>
         <w:rPr>
           <w:b/>
+          <w:highlight w:val="green"/>
         </w:rPr>
         <w:lastRenderedPageBreak/>
         <w:t>Bejelentkezés</w:t>
       </w:r>
       <w:r>
-        <w:t xml:space="preserve">: </w:t>
+        <w:rPr>
+          <w:highlight w:val="green"/>
+        </w:rPr>
+        <w:t>:</w:t>
+      </w:r>
+      <w:r>
+        <w:t xml:space="preserve"> </w:t>
       </w:r>
     </w:p>
     <w:p>
@@ -2807,9 +2792,16 @@
       <w:r>
         <w:rPr>
           <w:b/>
+          <w:highlight w:val="green"/>
         </w:rPr>
         <w:lastRenderedPageBreak/>
-        <w:t xml:space="preserve">Kijelentkezés: </w:t>
+        <w:t>Kijelentkezés:</w:t>
+      </w:r>
+      <w:r>
+        <w:rPr>
+          <w:b/>
+        </w:rPr>
+        <w:t xml:space="preserve"> </w:t>
       </w:r>
     </w:p>
     <w:p>
@@ -3346,6 +3338,7 @@
       <w:r>
         <w:rPr>
           <w:b/>
+          <w:highlight w:val="green"/>
         </w:rPr>
         <w:lastRenderedPageBreak/>
         <w:t>Regisztráció:</w:t>
@@ -4389,6 +4382,7 @@
       <w:r>
         <w:rPr>
           <w:b/>
+          <w:highlight w:val="green"/>
         </w:rPr>
         <w:lastRenderedPageBreak/>
         <w:t>Userek</w:t>
@@ -4397,8 +4391,15 @@
       <w:r>
         <w:rPr>
           <w:b/>
+          <w:highlight w:val="green"/>
         </w:rPr>
-        <w:t xml:space="preserve"> lekérdezése: </w:t>
+        <w:t xml:space="preserve"> lekérdezése:</w:t>
+      </w:r>
+      <w:r>
+        <w:rPr>
+          <w:b/>
+        </w:rPr>
+        <w:t xml:space="preserve"> </w:t>
       </w:r>
     </w:p>
     <w:tbl>
@@ -5375,6 +5376,7 @@
       <w:r>
         <w:rPr>
           <w:b/>
+          <w:highlight w:val="green"/>
         </w:rPr>
         <w:lastRenderedPageBreak/>
         <w:t>User</w:t>
@@ -5383,6 +5385,7 @@
       <w:r>
         <w:rPr>
           <w:b/>
+          <w:highlight w:val="green"/>
         </w:rPr>
         <w:t xml:space="preserve"> adatainak lekérdezése </w:t>
       </w:r>
@@ -5390,6 +5393,7 @@
       <w:r>
         <w:rPr>
           <w:b/>
+          <w:highlight w:val="green"/>
         </w:rPr>
         <w:t>username</w:t>
       </w:r>
@@ -5397,6 +5401,7 @@
       <w:r>
         <w:rPr>
           <w:b/>
+          <w:highlight w:val="green"/>
         </w:rPr>
         <w:t xml:space="preserve"> szerint:</w:t>
       </w:r>
@@ -8749,6 +8754,7 @@
       <w:r>
         <w:rPr>
           <w:b/>
+          <w:highlight w:val="green"/>
         </w:rPr>
         <w:t>Szerepkörök lekérdezése:</w:t>
       </w:r>
@@ -9479,6 +9485,7 @@
       <w:r>
         <w:rPr>
           <w:b/>
+          <w:highlight w:val="green"/>
         </w:rPr>
         <w:lastRenderedPageBreak/>
         <w:t>Szerepkör létrehozása:</w:t>
@@ -10299,6 +10306,7 @@
       <w:r>
         <w:rPr>
           <w:b/>
+          <w:highlight w:val="green"/>
         </w:rPr>
         <w:t>Szerepkör törlése</w:t>
       </w:r>
@@ -10872,6 +10880,7 @@
       <w:r>
         <w:rPr>
           <w:b/>
+          <w:highlight w:val="green"/>
         </w:rPr>
         <w:lastRenderedPageBreak/>
         <w:t>Szerepkör módosítása:</w:t>
@@ -11719,21 +11728,16 @@
       <w:r>
         <w:rPr>
           <w:b/>
+          <w:highlight w:val="green"/>
         </w:rPr>
         <w:lastRenderedPageBreak/>
-        <w:t>Szerepkör</w:t>
+        <w:t>Szerepkörhöz tartozó jogosultságok lekérdezése:</w:t>
       </w:r>
       <w:r>
         <w:rPr>
           <w:b/>
         </w:rPr>
-        <w:t>höz tartozó jogosultságok lekérdezése</w:t>
-      </w:r>
-      <w:r>
-        <w:rPr>
-          <w:b/>
-        </w:rPr>
-        <w:t xml:space="preserve">: </w:t>
+        <w:t xml:space="preserve"> </w:t>
       </w:r>
     </w:p>
     <w:p>
@@ -12492,6 +12496,7 @@
       <w:r>
         <w:rPr>
           <w:b/>
+          <w:highlight w:val="green"/>
         </w:rPr>
         <w:lastRenderedPageBreak/>
         <w:t>Szerepkör</w:t>
@@ -12499,14 +12504,22 @@
       <w:r>
         <w:rPr>
           <w:b/>
+          <w:highlight w:val="green"/>
         </w:rPr>
         <w:t>höz jogosultság hozzáadása</w:t>
+      </w:r>
+      <w:r>
+        <w:rPr>
+          <w:b/>
+          <w:highlight w:val="green"/>
+        </w:rPr>
+        <w:t>:</w:t>
       </w:r>
       <w:r>
         <w:rPr>
           <w:b/>
         </w:rPr>
-        <w:t xml:space="preserve">: </w:t>
+        <w:t xml:space="preserve"> </w:t>
       </w:r>
     </w:p>
     <w:p>
@@ -12889,7 +12902,16 @@
             </w:r>
             <w:proofErr w:type="gramEnd"/>
             <w:r>
-              <w:t xml:space="preserve"> 201</w:t>
+              <w:t xml:space="preserve"> </w:t>
+            </w:r>
+            <w:r>
+              <w:t>„</w:t>
+            </w:r>
+            <w:r>
+              <w:t>201</w:t>
+            </w:r>
+            <w:r>
+              <w:t>”</w:t>
             </w:r>
             <w:r>
               <w:t>,</w:t>
@@ -15039,6 +15061,7 @@
       <w:r>
         <w:rPr>
           <w:b/>
+          <w:highlight w:val="green"/>
         </w:rPr>
         <w:lastRenderedPageBreak/>
         <w:t>Szerepkör j</w:t>
@@ -15046,26 +15069,22 @@
       <w:r>
         <w:rPr>
           <w:b/>
+          <w:highlight w:val="green"/>
         </w:rPr>
         <w:t>ogának</w:t>
+      </w:r>
+      <w:r>
+        <w:rPr>
+          <w:b/>
+          <w:highlight w:val="green"/>
+        </w:rPr>
+        <w:t xml:space="preserve"> törlése jog név szerint:</w:t>
       </w:r>
       <w:r>
         <w:rPr>
           <w:b/>
         </w:rPr>
         <w:t xml:space="preserve"> </w:t>
-      </w:r>
-      <w:r>
-        <w:rPr>
-          <w:b/>
-        </w:rPr>
-        <w:t>törlése jog név szerint</w:t>
-      </w:r>
-      <w:r>
-        <w:rPr>
-          <w:b/>
-        </w:rPr>
-        <w:t xml:space="preserve">: </w:t>
       </w:r>
     </w:p>
     <w:p>
@@ -15385,7 +15404,19 @@
             </w:r>
             <w:proofErr w:type="gramEnd"/>
             <w:r>
-              <w:t xml:space="preserve"> 200,</w:t>
+              <w:t xml:space="preserve"> </w:t>
+            </w:r>
+            <w:r>
+              <w:t>„</w:t>
+            </w:r>
+            <w:r>
+              <w:t>200</w:t>
+            </w:r>
+            <w:r>
+              <w:t>”</w:t>
+            </w:r>
+            <w:r>
+              <w:t>,</w:t>
             </w:r>
           </w:p>
           <w:p>
@@ -15761,6 +15792,7 @@
       <w:r>
         <w:rPr>
           <w:b/>
+          <w:highlight w:val="green"/>
         </w:rPr>
         <w:t>Jogok lekérdezése:</w:t>
       </w:r>
@@ -16046,7 +16078,16 @@
             </w:r>
             <w:proofErr w:type="gramEnd"/>
             <w:r>
-              <w:t xml:space="preserve"> 200</w:t>
+              <w:t xml:space="preserve"> </w:t>
+            </w:r>
+            <w:r>
+              <w:t>„</w:t>
+            </w:r>
+            <w:r>
+              <w:t>200</w:t>
+            </w:r>
+            <w:r>
+              <w:t>”</w:t>
             </w:r>
             <w:r>
               <w:t>,</w:t>
@@ -16428,6 +16469,7 @@
       <w:r>
         <w:rPr>
           <w:b/>
+          <w:highlight w:val="green"/>
         </w:rPr>
         <w:lastRenderedPageBreak/>
         <w:t>Jogosultság létrehozása:</w:t>
@@ -16776,7 +16818,16 @@
             </w:r>
             <w:proofErr w:type="gramEnd"/>
             <w:r>
-              <w:t xml:space="preserve"> 201</w:t>
+              <w:t xml:space="preserve"> </w:t>
+            </w:r>
+            <w:r>
+              <w:t>„</w:t>
+            </w:r>
+            <w:r>
+              <w:t>201</w:t>
+            </w:r>
+            <w:r>
+              <w:t>”</w:t>
             </w:r>
             <w:r>
               <w:t>,</w:t>
@@ -17127,9 +17178,16 @@
       <w:r>
         <w:rPr>
           <w:b/>
+          <w:highlight w:val="green"/>
         </w:rPr>
         <w:lastRenderedPageBreak/>
-        <w:t xml:space="preserve">Jogosultság törlése: </w:t>
+        <w:t>Jogosultság törlése:</w:t>
+      </w:r>
+      <w:r>
+        <w:rPr>
+          <w:b/>
+        </w:rPr>
+        <w:t xml:space="preserve"> </w:t>
       </w:r>
     </w:p>
     <w:p>
@@ -17427,7 +17485,16 @@
             </w:r>
             <w:proofErr w:type="gramEnd"/>
             <w:r>
-              <w:t xml:space="preserve"> 200</w:t>
+              <w:t xml:space="preserve"> </w:t>
+            </w:r>
+            <w:r>
+              <w:t>„</w:t>
+            </w:r>
+            <w:r>
+              <w:t>200</w:t>
+            </w:r>
+            <w:r>
+              <w:t>”</w:t>
             </w:r>
             <w:r>
               <w:t>,</w:t>
@@ -17714,6 +17781,7 @@
       <w:r>
         <w:rPr>
           <w:b/>
+          <w:highlight w:val="green"/>
         </w:rPr>
         <w:lastRenderedPageBreak/>
         <w:t>Osztály</w:t>
@@ -17721,20 +17789,31 @@
       <w:r>
         <w:rPr>
           <w:b/>
+          <w:highlight w:val="green"/>
         </w:rPr>
         <w:t>ok</w:t>
       </w:r>
       <w:r>
+        <w:rPr>
+          <w:highlight w:val="green"/>
+        </w:rPr>
         <w:t xml:space="preserve"> </w:t>
       </w:r>
       <w:r>
         <w:rPr>
           <w:b/>
+          <w:highlight w:val="green"/>
         </w:rPr>
         <w:t>lekérdezése</w:t>
       </w:r>
       <w:r>
-        <w:t xml:space="preserve">: </w:t>
+        <w:rPr>
+          <w:highlight w:val="green"/>
+        </w:rPr>
+        <w:t>:</w:t>
+      </w:r>
+      <w:r>
+        <w:t xml:space="preserve"> </w:t>
       </w:r>
     </w:p>
     <w:p>
@@ -18018,7 +18097,16 @@
             </w:r>
             <w:proofErr w:type="gramEnd"/>
             <w:r>
-              <w:t xml:space="preserve"> 200</w:t>
+              <w:t xml:space="preserve"> </w:t>
+            </w:r>
+            <w:r>
+              <w:t>„</w:t>
+            </w:r>
+            <w:r>
+              <w:t>200</w:t>
+            </w:r>
+            <w:r>
+              <w:t>”</w:t>
             </w:r>
             <w:r>
               <w:t>,</w:t>
@@ -18412,21 +18500,32 @@
       <w:r>
         <w:rPr>
           <w:b/>
+          <w:highlight w:val="green"/>
         </w:rPr>
         <w:lastRenderedPageBreak/>
-        <w:t>Osztály</w:t>
+        <w:t xml:space="preserve">Osztály lekérdezése </w:t>
+      </w:r>
+      <w:proofErr w:type="spellStart"/>
+      <w:r>
+        <w:rPr>
+          <w:b/>
+          <w:highlight w:val="green"/>
+        </w:rPr>
+        <w:t>id</w:t>
+      </w:r>
+      <w:proofErr w:type="spellEnd"/>
+      <w:r>
+        <w:rPr>
+          <w:b/>
+          <w:highlight w:val="green"/>
+        </w:rPr>
+        <w:t xml:space="preserve"> alapján:</w:t>
       </w:r>
       <w:r>
         <w:rPr>
           <w:b/>
         </w:rPr>
-        <w:t xml:space="preserve"> lekérdezése név alapján</w:t>
-      </w:r>
-      <w:r>
-        <w:rPr>
-          <w:b/>
-        </w:rPr>
-        <w:t xml:space="preserve">: </w:t>
+        <w:t xml:space="preserve"> </w:t>
       </w:r>
     </w:p>
     <w:p>
@@ -18457,7 +18556,7 @@
         <w:t>classroom_</w:t>
       </w:r>
       <w:r>
-        <w:t>name</w:t>
+        <w:t>id</w:t>
       </w:r>
       <w:proofErr w:type="spellEnd"/>
       <w:r>
@@ -18727,7 +18826,16 @@
             </w:r>
             <w:proofErr w:type="gramEnd"/>
             <w:r>
-              <w:t xml:space="preserve"> 200</w:t>
+              <w:t xml:space="preserve"> </w:t>
+            </w:r>
+            <w:r>
+              <w:t>„</w:t>
+            </w:r>
+            <w:r>
+              <w:t>200</w:t>
+            </w:r>
+            <w:r>
+              <w:t>”</w:t>
             </w:r>
             <w:r>
               <w:t>,</w:t>
@@ -19063,604 +19171,6 @@
         <w:t>.</w:t>
       </w:r>
     </w:p>
-    <w:p>
-      <w:r>
-        <w:br w:type="page"/>
-      </w:r>
-    </w:p>
-    <w:p/>
-    <w:p>
-      <w:pPr>
-        <w:rPr>
-          <w:b/>
-        </w:rPr>
-      </w:pPr>
-      <w:r>
-        <w:rPr>
-          <w:b/>
-        </w:rPr>
-        <w:t>Osztály törlése</w:t>
-      </w:r>
-      <w:r>
-        <w:rPr>
-          <w:b/>
-        </w:rPr>
-        <w:t xml:space="preserve"> név alapján</w:t>
-      </w:r>
-      <w:r>
-        <w:rPr>
-          <w:b/>
-        </w:rPr>
-        <w:t xml:space="preserve">: </w:t>
-      </w:r>
-    </w:p>
-    <w:p>
-      <w:r>
-        <w:t>DELETE /</w:t>
-      </w:r>
-      <w:proofErr w:type="spellStart"/>
-      <w:r>
-        <w:t>OktatoAppAPI</w:t>
-      </w:r>
-      <w:proofErr w:type="spellEnd"/>
-      <w:r>
-        <w:t>/</w:t>
-      </w:r>
-      <w:proofErr w:type="spellStart"/>
-      <w:r>
-        <w:t>classroom</w:t>
-      </w:r>
-      <w:r>
-        <w:t>s</w:t>
-      </w:r>
-      <w:proofErr w:type="spellEnd"/>
-      <w:r>
-        <w:t>/{</w:t>
-      </w:r>
-      <w:proofErr w:type="spellStart"/>
-      <w:r>
-        <w:t>classroom_</w:t>
-      </w:r>
-      <w:r>
-        <w:t>name</w:t>
-      </w:r>
-      <w:proofErr w:type="spellEnd"/>
-      <w:r>
-        <w:t>}</w:t>
-      </w:r>
-    </w:p>
-    <w:p/>
-    <w:p>
-      <w:r>
-        <w:t>Leírás: Osztály törlése {</w:t>
-      </w:r>
-      <w:proofErr w:type="spellStart"/>
-      <w:r>
-        <w:t>classroom_name</w:t>
-      </w:r>
-      <w:proofErr w:type="spellEnd"/>
-      <w:r>
-        <w:t>} alapján</w:t>
-      </w:r>
-      <w:r>
-        <w:t>, csak TEACHER</w:t>
-      </w:r>
-      <w:r>
-        <w:t xml:space="preserve"> vagy ADMIN</w:t>
-      </w:r>
-      <w:r>
-        <w:t xml:space="preserve"> </w:t>
-      </w:r>
-      <w:proofErr w:type="spellStart"/>
-      <w:r>
-        <w:t>típúsú</w:t>
-      </w:r>
-      <w:proofErr w:type="spellEnd"/>
-      <w:r>
-        <w:t xml:space="preserve"> felhasználóhoz tartozó </w:t>
-      </w:r>
-      <w:proofErr w:type="spellStart"/>
-      <w:r>
-        <w:t>tokennel</w:t>
-      </w:r>
-      <w:proofErr w:type="spellEnd"/>
-      <w:r>
-        <w:t xml:space="preserve"> végezhető el</w:t>
-      </w:r>
-      <w:r>
-        <w:t>.</w:t>
-      </w:r>
-    </w:p>
-    <w:tbl>
-      <w:tblPr>
-        <w:tblStyle w:val="Rcsostblzat"/>
-        <w:tblpPr w:leftFromText="141" w:rightFromText="141" w:vertAnchor="page" w:horzAnchor="margin" w:tblpY="2911"/>
-        <w:tblW w:w="0" w:type="auto"/>
-        <w:tblLook w:val="04A0" w:firstRow="1" w:lastRow="0" w:firstColumn="1" w:lastColumn="0" w:noHBand="0" w:noVBand="1"/>
-      </w:tblPr>
-      <w:tblGrid>
-        <w:gridCol w:w="5807"/>
-        <w:gridCol w:w="3209"/>
-      </w:tblGrid>
-      <w:tr>
-        <w:trPr>
-          <w:trHeight w:val="983"/>
-        </w:trPr>
-        <w:tc>
-          <w:tcPr>
-            <w:tcW w:w="9016" w:type="dxa"/>
-            <w:gridSpan w:val="2"/>
-          </w:tcPr>
-          <w:p>
-            <w:pPr>
-              <w:rPr>
-                <w:b/>
-              </w:rPr>
-            </w:pPr>
-            <w:proofErr w:type="spellStart"/>
-            <w:r>
-              <w:rPr>
-                <w:b/>
-              </w:rPr>
-              <w:t>Request</w:t>
-            </w:r>
-            <w:proofErr w:type="spellEnd"/>
-            <w:r>
-              <w:rPr>
-                <w:b/>
-              </w:rPr>
-              <w:t xml:space="preserve"> </w:t>
-            </w:r>
-            <w:proofErr w:type="spellStart"/>
-            <w:r>
-              <w:rPr>
-                <w:b/>
-              </w:rPr>
-              <w:t>Header</w:t>
-            </w:r>
-            <w:proofErr w:type="spellEnd"/>
-          </w:p>
-          <w:p/>
-          <w:p>
-            <w:pPr>
-              <w:rPr>
-                <w:b/>
-              </w:rPr>
-            </w:pPr>
-            <w:proofErr w:type="spellStart"/>
-            <w:r>
-              <w:t>Authorization</w:t>
-            </w:r>
-            <w:proofErr w:type="spellEnd"/>
-            <w:r>
-              <w:t xml:space="preserve">: </w:t>
-            </w:r>
-            <w:proofErr w:type="spellStart"/>
-            <w:r>
-              <w:t>Bearer</w:t>
-            </w:r>
-            <w:proofErr w:type="spellEnd"/>
-            <w:r>
-              <w:t xml:space="preserve"> &lt;</w:t>
-            </w:r>
-            <w:proofErr w:type="spellStart"/>
-            <w:r>
-              <w:t>token</w:t>
-            </w:r>
-            <w:proofErr w:type="spellEnd"/>
-            <w:r>
-              <w:t>&gt;</w:t>
-            </w:r>
-          </w:p>
-        </w:tc>
-      </w:tr>
-      <w:tr>
-        <w:trPr>
-          <w:trHeight w:val="1113"/>
-        </w:trPr>
-        <w:tc>
-          <w:tcPr>
-            <w:tcW w:w="9016" w:type="dxa"/>
-            <w:gridSpan w:val="2"/>
-          </w:tcPr>
-          <w:p>
-            <w:pPr>
-              <w:rPr>
-                <w:b/>
-              </w:rPr>
-            </w:pPr>
-            <w:proofErr w:type="spellStart"/>
-            <w:r>
-              <w:rPr>
-                <w:b/>
-              </w:rPr>
-              <w:t>Request</w:t>
-            </w:r>
-            <w:proofErr w:type="spellEnd"/>
-            <w:r>
-              <w:rPr>
-                <w:b/>
-              </w:rPr>
-              <w:t xml:space="preserve"> JSON</w:t>
-            </w:r>
-          </w:p>
-        </w:tc>
-      </w:tr>
-      <w:tr>
-        <w:trPr>
-          <w:trHeight w:val="1113"/>
-        </w:trPr>
-        <w:tc>
-          <w:tcPr>
-            <w:tcW w:w="9016" w:type="dxa"/>
-            <w:gridSpan w:val="2"/>
-          </w:tcPr>
-          <w:p>
-            <w:pPr>
-              <w:rPr>
-                <w:b/>
-              </w:rPr>
-            </w:pPr>
-            <w:proofErr w:type="spellStart"/>
-            <w:r>
-              <w:rPr>
-                <w:b/>
-              </w:rPr>
-              <w:t>Response</w:t>
-            </w:r>
-            <w:proofErr w:type="spellEnd"/>
-            <w:r>
-              <w:rPr>
-                <w:b/>
-              </w:rPr>
-              <w:t xml:space="preserve"> </w:t>
-            </w:r>
-            <w:proofErr w:type="spellStart"/>
-            <w:r>
-              <w:rPr>
-                <w:b/>
-              </w:rPr>
-              <w:t>Header</w:t>
-            </w:r>
-            <w:proofErr w:type="spellEnd"/>
-          </w:p>
-          <w:p>
-            <w:pPr>
-              <w:rPr>
-                <w:b/>
-              </w:rPr>
-            </w:pPr>
-          </w:p>
-          <w:p>
-            <w:proofErr w:type="spellStart"/>
-            <w:r>
-              <w:t>Content-</w:t>
-            </w:r>
-            <w:proofErr w:type="gramStart"/>
-            <w:r>
-              <w:t>Type</w:t>
-            </w:r>
-            <w:proofErr w:type="spellEnd"/>
-            <w:r>
-              <w:t xml:space="preserve">:  </w:t>
-            </w:r>
-            <w:proofErr w:type="spellStart"/>
-            <w:r>
-              <w:t>application</w:t>
-            </w:r>
-            <w:proofErr w:type="spellEnd"/>
-            <w:proofErr w:type="gramEnd"/>
-            <w:r>
-              <w:t>/</w:t>
-            </w:r>
-            <w:proofErr w:type="spellStart"/>
-            <w:r>
-              <w:t>json</w:t>
-            </w:r>
-            <w:proofErr w:type="spellEnd"/>
-          </w:p>
-          <w:p/>
-        </w:tc>
-      </w:tr>
-      <w:tr>
-        <w:trPr>
-          <w:trHeight w:val="1113"/>
-        </w:trPr>
-        <w:tc>
-          <w:tcPr>
-            <w:tcW w:w="5807" w:type="dxa"/>
-          </w:tcPr>
-          <w:p>
-            <w:pPr>
-              <w:rPr>
-                <w:b/>
-              </w:rPr>
-            </w:pPr>
-            <w:proofErr w:type="spellStart"/>
-            <w:r>
-              <w:rPr>
-                <w:b/>
-              </w:rPr>
-              <w:t>Response</w:t>
-            </w:r>
-            <w:proofErr w:type="spellEnd"/>
-            <w:r>
-              <w:rPr>
-                <w:b/>
-              </w:rPr>
-              <w:t xml:space="preserve"> JSON </w:t>
-            </w:r>
-            <w:proofErr w:type="spellStart"/>
-            <w:r>
-              <w:rPr>
-                <w:b/>
-              </w:rPr>
-              <w:t>if</w:t>
-            </w:r>
-            <w:proofErr w:type="spellEnd"/>
-            <w:r>
-              <w:rPr>
-                <w:b/>
-              </w:rPr>
-              <w:t xml:space="preserve"> </w:t>
-            </w:r>
-            <w:proofErr w:type="spellStart"/>
-            <w:r>
-              <w:rPr>
-                <w:b/>
-              </w:rPr>
-              <w:t>successful</w:t>
-            </w:r>
-            <w:proofErr w:type="spellEnd"/>
-          </w:p>
-          <w:p>
-            <w:r>
-              <w:t>{</w:t>
-            </w:r>
-          </w:p>
-          <w:p>
-            <w:r>
-              <w:tab/>
-              <w:t>„</w:t>
-            </w:r>
-            <w:proofErr w:type="spellStart"/>
-            <w:r>
-              <w:t>status_code</w:t>
-            </w:r>
-            <w:proofErr w:type="spellEnd"/>
-            <w:proofErr w:type="gramStart"/>
-            <w:r>
-              <w:t>” :</w:t>
-            </w:r>
-            <w:proofErr w:type="gramEnd"/>
-            <w:r>
-              <w:t xml:space="preserve"> 200</w:t>
-            </w:r>
-            <w:r>
-              <w:t>,</w:t>
-            </w:r>
-          </w:p>
-          <w:p>
-            <w:r>
-              <w:tab/>
-              <w:t>„</w:t>
-            </w:r>
-            <w:proofErr w:type="spellStart"/>
-            <w:r>
-              <w:t>description</w:t>
-            </w:r>
-            <w:proofErr w:type="spellEnd"/>
-            <w:proofErr w:type="gramStart"/>
-            <w:r>
-              <w:t>” :</w:t>
-            </w:r>
-            <w:proofErr w:type="gramEnd"/>
-            <w:r>
-              <w:t xml:space="preserve">  „Osztály sikeresen törölve!”</w:t>
-            </w:r>
-            <w:r>
-              <w:t>,</w:t>
-            </w:r>
-          </w:p>
-          <w:p>
-            <w:r>
-              <w:tab/>
-              <w:t>„</w:t>
-            </w:r>
-            <w:proofErr w:type="spellStart"/>
-            <w:r>
-              <w:t>data</w:t>
-            </w:r>
-            <w:proofErr w:type="spellEnd"/>
-            <w:proofErr w:type="gramStart"/>
-            <w:r>
-              <w:t>” :</w:t>
-            </w:r>
-            <w:proofErr w:type="gramEnd"/>
-            <w:r>
-              <w:t xml:space="preserve"> {</w:t>
-            </w:r>
-          </w:p>
-          <w:p/>
-          <w:p>
-            <w:r>
-              <w:tab/>
-              <w:t>}</w:t>
-            </w:r>
-          </w:p>
-          <w:p>
-            <w:r>
-              <w:t>}</w:t>
-            </w:r>
-          </w:p>
-        </w:tc>
-        <w:tc>
-          <w:tcPr>
-            <w:tcW w:w="3209" w:type="dxa"/>
-          </w:tcPr>
-          <w:p>
-            <w:pPr>
-              <w:rPr>
-                <w:b/>
-              </w:rPr>
-            </w:pPr>
-            <w:proofErr w:type="spellStart"/>
-            <w:r>
-              <w:rPr>
-                <w:b/>
-              </w:rPr>
-              <w:t>Response</w:t>
-            </w:r>
-            <w:proofErr w:type="spellEnd"/>
-            <w:r>
-              <w:rPr>
-                <w:b/>
-              </w:rPr>
-              <w:t xml:space="preserve"> JSON </w:t>
-            </w:r>
-            <w:proofErr w:type="spellStart"/>
-            <w:r>
-              <w:rPr>
-                <w:b/>
-              </w:rPr>
-              <w:t>if</w:t>
-            </w:r>
-            <w:proofErr w:type="spellEnd"/>
-            <w:r>
-              <w:rPr>
-                <w:b/>
-              </w:rPr>
-              <w:t xml:space="preserve"> </w:t>
-            </w:r>
-            <w:proofErr w:type="spellStart"/>
-            <w:r>
-              <w:rPr>
-                <w:b/>
-              </w:rPr>
-              <w:t>unsuccessful</w:t>
-            </w:r>
-            <w:proofErr w:type="spellEnd"/>
-          </w:p>
-          <w:p>
-            <w:r>
-              <w:t>{</w:t>
-            </w:r>
-          </w:p>
-          <w:p>
-            <w:r>
-              <w:tab/>
-            </w:r>
-            <w:r>
-              <w:t>„</w:t>
-            </w:r>
-            <w:proofErr w:type="spellStart"/>
-            <w:r>
-              <w:t>status_code</w:t>
-            </w:r>
-            <w:proofErr w:type="spellEnd"/>
-            <w:proofErr w:type="gramStart"/>
-            <w:r>
-              <w:t>” :</w:t>
-            </w:r>
-            <w:proofErr w:type="gramEnd"/>
-            <w:r>
-              <w:t xml:space="preserve"> 401,</w:t>
-            </w:r>
-          </w:p>
-          <w:p>
-            <w:r>
-              <w:tab/>
-              <w:t>„</w:t>
-            </w:r>
-            <w:proofErr w:type="spellStart"/>
-            <w:r>
-              <w:t>description</w:t>
-            </w:r>
-            <w:proofErr w:type="spellEnd"/>
-            <w:proofErr w:type="gramStart"/>
-            <w:r>
-              <w:t>” :</w:t>
-            </w:r>
-            <w:proofErr w:type="gramEnd"/>
-            <w:r>
-              <w:t xml:space="preserve">  „Jogtalan hozzáférés!”</w:t>
-            </w:r>
-          </w:p>
-          <w:p>
-            <w:r>
-              <w:t>}</w:t>
-            </w:r>
-          </w:p>
-          <w:p>
-            <w:pPr>
-              <w:rPr>
-                <w:b/>
-              </w:rPr>
-            </w:pPr>
-            <w:proofErr w:type="spellStart"/>
-            <w:r>
-              <w:rPr>
-                <w:b/>
-              </w:rPr>
-              <w:t>or</w:t>
-            </w:r>
-            <w:proofErr w:type="spellEnd"/>
-          </w:p>
-          <w:p>
-            <w:r>
-              <w:t>{</w:t>
-            </w:r>
-          </w:p>
-          <w:p>
-            <w:r>
-              <w:tab/>
-            </w:r>
-            <w:r>
-              <w:t>„</w:t>
-            </w:r>
-            <w:proofErr w:type="spellStart"/>
-            <w:r>
-              <w:t>status_code</w:t>
-            </w:r>
-            <w:proofErr w:type="spellEnd"/>
-            <w:proofErr w:type="gramStart"/>
-            <w:r>
-              <w:t>” :</w:t>
-            </w:r>
-            <w:proofErr w:type="gramEnd"/>
-            <w:r>
-              <w:t xml:space="preserve"> 404,</w:t>
-            </w:r>
-          </w:p>
-          <w:p>
-            <w:r>
-              <w:tab/>
-              <w:t>„</w:t>
-            </w:r>
-            <w:proofErr w:type="spellStart"/>
-            <w:r>
-              <w:t>description</w:t>
-            </w:r>
-            <w:proofErr w:type="spellEnd"/>
-            <w:proofErr w:type="gramStart"/>
-            <w:r>
-              <w:t>” :</w:t>
-            </w:r>
-            <w:proofErr w:type="gramEnd"/>
-            <w:r>
-              <w:t xml:space="preserve">  „Osztály nem található!”</w:t>
-            </w:r>
-          </w:p>
-          <w:p>
-            <w:r>
-              <w:t>}</w:t>
-            </w:r>
-          </w:p>
-        </w:tc>
-      </w:tr>
-    </w:tbl>
-    <w:p/>
-    <w:p/>
     <w:p>
       <w:r>
         <w:br w:type="page"/>
@@ -19675,14 +19185,38 @@
       <w:r>
         <w:rPr>
           <w:b/>
+          <w:highlight w:val="green"/>
         </w:rPr>
         <w:lastRenderedPageBreak/>
-        <w:t>Osztály tagjainak megjelenítése:</w:t>
+        <w:t xml:space="preserve">Osztály </w:t>
+      </w:r>
+      <w:r>
+        <w:rPr>
+          <w:b/>
+          <w:highlight w:val="green"/>
+        </w:rPr>
+        <w:t>létrehozása</w:t>
+      </w:r>
+      <w:r>
+        <w:rPr>
+          <w:b/>
+          <w:highlight w:val="green"/>
+        </w:rPr>
+        <w:t>:</w:t>
+      </w:r>
+      <w:r>
+        <w:rPr>
+          <w:b/>
+        </w:rPr>
+        <w:t xml:space="preserve"> </w:t>
       </w:r>
     </w:p>
     <w:p>
       <w:r>
-        <w:t>GET /</w:t>
+        <w:t>POST</w:t>
+      </w:r>
+      <w:r>
+        <w:t xml:space="preserve"> /</w:t>
       </w:r>
       <w:proofErr w:type="spellStart"/>
       <w:r>
@@ -19694,34 +19228,7 @@
       </w:r>
       <w:proofErr w:type="spellStart"/>
       <w:r>
-        <w:t>classroom</w:t>
-      </w:r>
-      <w:r>
-        <w:t>s</w:t>
-      </w:r>
-      <w:proofErr w:type="spellEnd"/>
-      <w:r>
-        <w:t>/{</w:t>
-      </w:r>
-      <w:proofErr w:type="spellStart"/>
-      <w:r>
-        <w:t>classroom_</w:t>
-      </w:r>
-      <w:proofErr w:type="gramStart"/>
-      <w:r>
-        <w:t>name</w:t>
-      </w:r>
-      <w:proofErr w:type="spellEnd"/>
-      <w:r>
-        <w:t>}</w:t>
-      </w:r>
-      <w:r>
-        <w:t>/</w:t>
-      </w:r>
-      <w:proofErr w:type="spellStart"/>
-      <w:proofErr w:type="gramEnd"/>
-      <w:r>
-        <w:t>users</w:t>
+        <w:t>classrooms</w:t>
       </w:r>
       <w:proofErr w:type="spellEnd"/>
     </w:p>
@@ -19810,7 +19317,7 @@
       </w:tr>
       <w:tr>
         <w:trPr>
-          <w:trHeight w:val="704"/>
+          <w:trHeight w:val="1113"/>
         </w:trPr>
         <w:tc>
           <w:tcPr>
@@ -19836,6 +19343,38 @@
                 <w:b/>
               </w:rPr>
               <w:t xml:space="preserve"> JSON</w:t>
+            </w:r>
+          </w:p>
+          <w:p>
+            <w:r>
+              <w:t>{</w:t>
+            </w:r>
+          </w:p>
+          <w:p>
+            <w:r>
+              <w:tab/>
+              <w:t>„</w:t>
+            </w:r>
+            <w:proofErr w:type="spellStart"/>
+            <w:r>
+              <w:t>name</w:t>
+            </w:r>
+            <w:proofErr w:type="spellEnd"/>
+            <w:r>
+              <w:t>”:”</w:t>
+            </w:r>
+            <w:proofErr w:type="spellStart"/>
+            <w:r>
+              <w:t>name</w:t>
+            </w:r>
+            <w:proofErr w:type="spellEnd"/>
+            <w:r>
+              <w:t>”</w:t>
+            </w:r>
+          </w:p>
+          <w:p>
+            <w:r>
+              <w:t>}</w:t>
             </w:r>
           </w:p>
         </w:tc>
@@ -19988,7 +19527,19 @@
             </w:r>
             <w:proofErr w:type="gramEnd"/>
             <w:r>
-              <w:t xml:space="preserve"> 200,</w:t>
+              <w:t xml:space="preserve"> </w:t>
+            </w:r>
+            <w:r>
+              <w:t>„</w:t>
+            </w:r>
+            <w:r>
+              <w:t>20</w:t>
+            </w:r>
+            <w:r>
+              <w:t>1”</w:t>
+            </w:r>
+            <w:r>
+              <w:t>,</w:t>
             </w:r>
           </w:p>
           <w:p>
@@ -20007,11 +19558,69 @@
             </w:r>
             <w:proofErr w:type="gramEnd"/>
             <w:r>
+              <w:t xml:space="preserve">  „Osztály sikeresen </w:t>
+            </w:r>
+            <w:r>
+              <w:t>létrehozva</w:t>
+            </w:r>
+            <w:r>
+              <w:t>!”,</w:t>
+            </w:r>
+          </w:p>
+          <w:p>
+            <w:r>
+              <w:tab/>
+              <w:t>„</w:t>
+            </w:r>
+            <w:proofErr w:type="spellStart"/>
+            <w:r>
+              <w:t>data</w:t>
+            </w:r>
+            <w:proofErr w:type="spellEnd"/>
+            <w:proofErr w:type="gramStart"/>
+            <w:r>
+              <w:t>” :</w:t>
+            </w:r>
+            <w:proofErr w:type="gramEnd"/>
+            <w:r>
+              <w:t xml:space="preserve"> [</w:t>
+            </w:r>
+          </w:p>
+          <w:p>
+            <w:r>
+              <w:tab/>
+            </w:r>
+            <w:r>
+              <w:tab/>
+              <w:t>{</w:t>
+            </w:r>
+          </w:p>
+          <w:p>
+            <w:r>
+              <w:tab/>
+            </w:r>
+            <w:r>
+              <w:tab/>
+              <w:t>„</w:t>
+            </w:r>
+            <w:proofErr w:type="spellStart"/>
+            <w:r>
+              <w:t>id</w:t>
+            </w:r>
+            <w:proofErr w:type="spellEnd"/>
+            <w:proofErr w:type="gramStart"/>
+            <w:r>
+              <w:t>” :</w:t>
+            </w:r>
+            <w:proofErr w:type="gramEnd"/>
+            <w:r>
               <w:t xml:space="preserve"> </w:t>
             </w:r>
-            <w:r>
-              <w:t>„Osztály tagjainak lekérdezése sikeres!”</w:t>
-            </w:r>
+            <w:proofErr w:type="spellStart"/>
+            <w:r>
+              <w:t>id</w:t>
+            </w:r>
+            <w:proofErr w:type="spellEnd"/>
             <w:r>
               <w:t>,</w:t>
             </w:r>
@@ -20019,150 +19628,14 @@
           <w:p>
             <w:r>
               <w:tab/>
-              <w:t>„</w:t>
-            </w:r>
-            <w:proofErr w:type="spellStart"/>
-            <w:r>
-              <w:t>data</w:t>
-            </w:r>
-            <w:proofErr w:type="spellEnd"/>
-            <w:proofErr w:type="gramStart"/>
-            <w:r>
-              <w:t>” :</w:t>
-            </w:r>
-            <w:proofErr w:type="gramEnd"/>
-            <w:r>
-              <w:t xml:space="preserve"> </w:t>
-            </w:r>
-            <w:r>
-              <w:t>[</w:t>
-            </w:r>
-          </w:p>
-          <w:p>
-            <w:r>
-              <w:tab/>
-            </w:r>
-            <w:r>
-              <w:tab/>
-            </w:r>
-            <w:r>
-              <w:t>{</w:t>
-            </w:r>
-          </w:p>
-          <w:p>
-            <w:r>
-              <w:tab/>
-            </w:r>
-            <w:r>
-              <w:tab/>
-            </w:r>
-            <w:r>
-              <w:tab/>
-              <w:t>„</w:t>
-            </w:r>
-            <w:proofErr w:type="spellStart"/>
-            <w:r>
-              <w:t>username</w:t>
-            </w:r>
-            <w:proofErr w:type="spellEnd"/>
-            <w:proofErr w:type="gramStart"/>
-            <w:r>
-              <w:t>” :</w:t>
-            </w:r>
-            <w:proofErr w:type="gramEnd"/>
-            <w:r>
-              <w:t xml:space="preserve"> „username_1”,</w:t>
-            </w:r>
-          </w:p>
-          <w:p>
-            <w:r>
-              <w:tab/>
-            </w:r>
-            <w:r>
-              <w:tab/>
-            </w:r>
-            <w:r>
-              <w:tab/>
-              <w:t>„</w:t>
-            </w:r>
-            <w:proofErr w:type="spellStart"/>
-            <w:r>
-              <w:t>password</w:t>
-            </w:r>
-            <w:proofErr w:type="spellEnd"/>
-            <w:proofErr w:type="gramStart"/>
-            <w:r>
-              <w:t>” :</w:t>
-            </w:r>
-            <w:proofErr w:type="gramEnd"/>
-            <w:r>
-              <w:t xml:space="preserve"> null,</w:t>
-            </w:r>
-          </w:p>
-          <w:p>
-            <w:r>
-              <w:tab/>
-            </w:r>
-            <w:r>
-              <w:tab/>
-            </w:r>
-            <w:r>
-              <w:tab/>
-              <w:t>„</w:t>
-            </w:r>
-            <w:proofErr w:type="spellStart"/>
-            <w:r>
-              <w:t>first_name</w:t>
-            </w:r>
-            <w:proofErr w:type="spellEnd"/>
-            <w:proofErr w:type="gramStart"/>
-            <w:r>
-              <w:t>” :</w:t>
-            </w:r>
-            <w:proofErr w:type="gramEnd"/>
-            <w:r>
-              <w:t xml:space="preserve"> „first_name_1”,</w:t>
-            </w:r>
-          </w:p>
-          <w:p>
-            <w:r>
-              <w:tab/>
-            </w:r>
-            <w:r>
-              <w:tab/>
-            </w:r>
-            <w:r>
-              <w:tab/>
-              <w:t>„</w:t>
-            </w:r>
-            <w:proofErr w:type="spellStart"/>
-            <w:r>
-              <w:t>last_name</w:t>
-            </w:r>
-            <w:proofErr w:type="spellEnd"/>
-            <w:proofErr w:type="gramStart"/>
-            <w:r>
-              <w:t>” :</w:t>
-            </w:r>
-            <w:proofErr w:type="gramEnd"/>
-            <w:r>
-              <w:t xml:space="preserve"> „last_name_1”,</w:t>
-            </w:r>
-          </w:p>
-          <w:p>
-            <w:r>
-              <w:tab/>
-            </w:r>
-            <w:r>
-              <w:tab/>
-            </w:r>
-            <w:r>
-              <w:tab/>
-              <w:t>„</w:t>
-            </w:r>
-            <w:proofErr w:type="spellStart"/>
-            <w:r>
-              <w:t>created_at</w:t>
+            </w:r>
+            <w:r>
+              <w:tab/>
+              <w:t>„</w:t>
+            </w:r>
+            <w:proofErr w:type="spellStart"/>
+            <w:r>
+              <w:t>name</w:t>
             </w:r>
             <w:proofErr w:type="spellEnd"/>
             <w:proofErr w:type="gramStart"/>
@@ -20173,262 +19646,13 @@
             <w:r>
               <w:t xml:space="preserve"> „</w:t>
             </w:r>
-            <w:r>
-              <w:t>2014-03-12T13:37:27+00:00</w:t>
-            </w:r>
-            <w:r>
-              <w:t>”,</w:t>
-            </w:r>
-          </w:p>
-          <w:p>
-            <w:r>
-              <w:tab/>
-            </w:r>
-            <w:r>
-              <w:tab/>
-            </w:r>
-            <w:r>
-              <w:tab/>
-              <w:t>„</w:t>
-            </w:r>
-            <w:proofErr w:type="spellStart"/>
-            <w:r>
-              <w:t>last_login</w:t>
-            </w:r>
-            <w:proofErr w:type="spellEnd"/>
-            <w:proofErr w:type="gramStart"/>
-            <w:r>
-              <w:t>” :</w:t>
-            </w:r>
-            <w:proofErr w:type="gramEnd"/>
-            <w:r>
-              <w:t xml:space="preserve"> </w:t>
-            </w:r>
-            <w:r>
-              <w:t>„2014-03-12T13:37:27+00:00”</w:t>
-            </w:r>
-          </w:p>
-          <w:p>
-            <w:r>
-              <w:tab/>
-            </w:r>
-            <w:r>
-              <w:tab/>
-              <w:t>},</w:t>
-            </w:r>
-          </w:p>
-          <w:p>
-            <w:r>
-              <w:tab/>
-            </w:r>
-            <w:r>
-              <w:tab/>
-              <w:t>.</w:t>
-            </w:r>
-          </w:p>
-          <w:p>
-            <w:r>
-              <w:tab/>
-            </w:r>
-            <w:r>
-              <w:tab/>
-              <w:t>.</w:t>
-            </w:r>
-          </w:p>
-          <w:p>
-            <w:r>
-              <w:tab/>
-            </w:r>
-            <w:r>
-              <w:tab/>
-              <w:t>.</w:t>
-            </w:r>
-          </w:p>
-          <w:p>
-            <w:r>
-              <w:tab/>
-            </w:r>
-            <w:r>
-              <w:tab/>
-              <w:t>{</w:t>
-            </w:r>
-          </w:p>
-          <w:p>
-            <w:r>
-              <w:tab/>
-            </w:r>
-            <w:r>
-              <w:tab/>
-            </w:r>
-            <w:r>
-              <w:tab/>
-              <w:t>„</w:t>
-            </w:r>
-            <w:proofErr w:type="spellStart"/>
-            <w:r>
-              <w:t>username</w:t>
-            </w:r>
-            <w:proofErr w:type="spellEnd"/>
-            <w:proofErr w:type="gramStart"/>
-            <w:r>
-              <w:t>” :</w:t>
-            </w:r>
-            <w:proofErr w:type="gramEnd"/>
-            <w:r>
-              <w:t xml:space="preserve"> „</w:t>
-            </w:r>
-            <w:proofErr w:type="spellStart"/>
-            <w:r>
-              <w:t>username_n</w:t>
-            </w:r>
-            <w:proofErr w:type="spellEnd"/>
-            <w:r>
-              <w:t>”,</w:t>
-            </w:r>
-          </w:p>
-          <w:p>
-            <w:r>
-              <w:tab/>
-            </w:r>
-            <w:r>
-              <w:tab/>
-            </w:r>
-            <w:r>
-              <w:tab/>
-              <w:t>„</w:t>
-            </w:r>
-            <w:proofErr w:type="spellStart"/>
-            <w:r>
-              <w:t>password</w:t>
-            </w:r>
-            <w:proofErr w:type="spellEnd"/>
-            <w:r>
-              <w:t>: null,</w:t>
-            </w:r>
-          </w:p>
-          <w:p>
-            <w:r>
-              <w:tab/>
-            </w:r>
-            <w:r>
-              <w:tab/>
-            </w:r>
-            <w:r>
-              <w:tab/>
-              <w:t>„</w:t>
-            </w:r>
-            <w:proofErr w:type="spellStart"/>
-            <w:r>
-              <w:t>first_name</w:t>
-            </w:r>
-            <w:proofErr w:type="spellEnd"/>
-            <w:proofErr w:type="gramStart"/>
-            <w:r>
-              <w:t>” :</w:t>
-            </w:r>
-            <w:proofErr w:type="gramEnd"/>
-            <w:r>
-              <w:t xml:space="preserve"> „</w:t>
-            </w:r>
-            <w:proofErr w:type="spellStart"/>
-            <w:r>
-              <w:t>first_name_n</w:t>
-            </w:r>
-            <w:proofErr w:type="spellEnd"/>
-            <w:r>
-              <w:t>”,</w:t>
-            </w:r>
-          </w:p>
-          <w:p>
-            <w:r>
-              <w:tab/>
-            </w:r>
-            <w:r>
-              <w:tab/>
-            </w:r>
-            <w:r>
-              <w:tab/>
-              <w:t>„</w:t>
-            </w:r>
-            <w:proofErr w:type="spellStart"/>
-            <w:r>
-              <w:t>last_name</w:t>
-            </w:r>
-            <w:proofErr w:type="spellEnd"/>
-            <w:proofErr w:type="gramStart"/>
-            <w:r>
-              <w:t>” :</w:t>
-            </w:r>
-            <w:proofErr w:type="gramEnd"/>
-            <w:r>
-              <w:t xml:space="preserve"> „</w:t>
-            </w:r>
-            <w:proofErr w:type="spellStart"/>
-            <w:r>
-              <w:t>last_name_n</w:t>
-            </w:r>
-            <w:proofErr w:type="spellEnd"/>
-            <w:r>
-              <w:t>”,</w:t>
-            </w:r>
-          </w:p>
-          <w:p>
-            <w:r>
-              <w:tab/>
-            </w:r>
-            <w:r>
-              <w:tab/>
-            </w:r>
-            <w:r>
-              <w:tab/>
-              <w:t>„</w:t>
-            </w:r>
-            <w:proofErr w:type="spellStart"/>
-            <w:r>
-              <w:t>created_at</w:t>
-            </w:r>
-            <w:proofErr w:type="spellEnd"/>
-            <w:proofErr w:type="gramStart"/>
-            <w:r>
-              <w:t>” :</w:t>
-            </w:r>
-            <w:proofErr w:type="gramEnd"/>
-            <w:r>
-              <w:t xml:space="preserve"> „</w:t>
-            </w:r>
-            <w:r>
-              <w:t>2014-03-12T13:37:27+00:00</w:t>
-            </w:r>
-            <w:r>
-              <w:t>”,</w:t>
-            </w:r>
-          </w:p>
-          <w:p>
-            <w:r>
-              <w:tab/>
-            </w:r>
-            <w:r>
-              <w:tab/>
-            </w:r>
-            <w:r>
-              <w:tab/>
-              <w:t>„</w:t>
-            </w:r>
-            <w:proofErr w:type="spellStart"/>
-            <w:r>
-              <w:t>last_login</w:t>
-            </w:r>
-            <w:proofErr w:type="spellEnd"/>
-            <w:proofErr w:type="gramStart"/>
-            <w:r>
-              <w:t>” :</w:t>
-            </w:r>
-            <w:proofErr w:type="gramEnd"/>
-            <w:r>
-              <w:t xml:space="preserve"> </w:t>
-            </w:r>
-            <w:r>
-              <w:t>„2014-03-12T13:37:27+00:00”</w:t>
+            <w:proofErr w:type="spellStart"/>
+            <w:r>
+              <w:t>name</w:t>
+            </w:r>
+            <w:proofErr w:type="spellEnd"/>
+            <w:r>
+              <w:t>”</w:t>
             </w:r>
           </w:p>
           <w:p>
@@ -20522,10 +19746,75 @@
             </w:r>
             <w:proofErr w:type="gramEnd"/>
             <w:r>
+              <w:t xml:space="preserve"> 401,</w:t>
+            </w:r>
+          </w:p>
+          <w:p>
+            <w:r>
+              <w:tab/>
+              <w:t>„</w:t>
+            </w:r>
+            <w:proofErr w:type="spellStart"/>
+            <w:r>
+              <w:t>description</w:t>
+            </w:r>
+            <w:proofErr w:type="spellEnd"/>
+            <w:proofErr w:type="gramStart"/>
+            <w:r>
+              <w:t>” :</w:t>
+            </w:r>
+            <w:proofErr w:type="gramEnd"/>
+            <w:r>
+              <w:t xml:space="preserve">  „Jogtalan hozzáférés!”</w:t>
+            </w:r>
+          </w:p>
+          <w:p>
+            <w:r>
+              <w:t>}</w:t>
+            </w:r>
+          </w:p>
+          <w:p>
+            <w:pPr>
+              <w:rPr>
+                <w:b/>
+              </w:rPr>
+            </w:pPr>
+            <w:proofErr w:type="spellStart"/>
+            <w:r>
+              <w:rPr>
+                <w:b/>
+              </w:rPr>
+              <w:t>Or</w:t>
+            </w:r>
+            <w:proofErr w:type="spellEnd"/>
+          </w:p>
+          <w:p>
+            <w:r>
+              <w:t>{</w:t>
+            </w:r>
+          </w:p>
+          <w:p>
+            <w:r>
+              <w:tab/>
+            </w:r>
+            <w:r>
+              <w:t>„</w:t>
+            </w:r>
+            <w:proofErr w:type="spellStart"/>
+            <w:r>
+              <w:t>status_code</w:t>
+            </w:r>
+            <w:proofErr w:type="spellEnd"/>
+            <w:proofErr w:type="gramStart"/>
+            <w:r>
+              <w:t>” :</w:t>
+            </w:r>
+            <w:proofErr w:type="gramEnd"/>
+            <w:r>
               <w:t xml:space="preserve"> 40</w:t>
             </w:r>
             <w:r>
-              <w:t>1</w:t>
+              <w:t>9</w:t>
             </w:r>
             <w:r>
               <w:t>,</w:t>
@@ -20547,72 +19836,13 @@
             </w:r>
             <w:proofErr w:type="gramEnd"/>
             <w:r>
-              <w:t xml:space="preserve">  „Jogtalan hozzáférés!”</w:t>
-            </w:r>
-          </w:p>
-          <w:p>
-            <w:r>
-              <w:t>}</w:t>
-            </w:r>
-          </w:p>
-          <w:p>
-            <w:pPr>
-              <w:rPr>
-                <w:b/>
-              </w:rPr>
-            </w:pPr>
-            <w:proofErr w:type="spellStart"/>
-            <w:r>
-              <w:rPr>
-                <w:b/>
-              </w:rPr>
-              <w:t>or</w:t>
-            </w:r>
-            <w:proofErr w:type="spellEnd"/>
-          </w:p>
-          <w:p>
-            <w:r>
-              <w:t>{</w:t>
-            </w:r>
-          </w:p>
-          <w:p>
-            <w:r>
-              <w:tab/>
-            </w:r>
-            <w:r>
-              <w:t>„</w:t>
-            </w:r>
-            <w:proofErr w:type="spellStart"/>
-            <w:r>
-              <w:t>status_code</w:t>
-            </w:r>
-            <w:proofErr w:type="spellEnd"/>
-            <w:proofErr w:type="gramStart"/>
-            <w:r>
-              <w:t>” :</w:t>
-            </w:r>
-            <w:proofErr w:type="gramEnd"/>
-            <w:r>
-              <w:t xml:space="preserve"> 404,</w:t>
-            </w:r>
-          </w:p>
-          <w:p>
-            <w:r>
-              <w:tab/>
-              <w:t>„</w:t>
-            </w:r>
-            <w:proofErr w:type="spellStart"/>
-            <w:r>
-              <w:t>description</w:t>
-            </w:r>
-            <w:proofErr w:type="spellEnd"/>
-            <w:proofErr w:type="gramStart"/>
-            <w:r>
-              <w:t>” :</w:t>
-            </w:r>
-            <w:proofErr w:type="gramEnd"/>
-            <w:r>
-              <w:t xml:space="preserve">  „Osztály nem létezik!”</w:t>
+              <w:t xml:space="preserve">  „</w:t>
+            </w:r>
+            <w:r>
+              <w:t>Ilyen nevű osztály már létezik!</w:t>
+            </w:r>
+            <w:r>
+              <w:t>”</w:t>
             </w:r>
           </w:p>
           <w:p>
@@ -20628,23 +19858,633 @@
     <w:p/>
     <w:p>
       <w:r>
-        <w:t>Leírás: az adott nevű osztály összes tagjainak adatainak lekérdezése</w:t>
-      </w:r>
-      <w:r>
-        <w:t xml:space="preserve">, bármilyen </w:t>
+        <w:t xml:space="preserve">Leírás: </w:t>
+      </w:r>
+      <w:r>
+        <w:t xml:space="preserve">Új osztály létrehozása, csak ADMIN vagy TEACHER </w:t>
       </w:r>
       <w:proofErr w:type="spellStart"/>
       <w:r>
+        <w:t>típúsú</w:t>
+      </w:r>
+      <w:proofErr w:type="spellEnd"/>
+      <w:r>
+        <w:t xml:space="preserve"> felhasználóval végezhető el</w:t>
+      </w:r>
+      <w:r>
+        <w:t>.</w:t>
+      </w:r>
+    </w:p>
+    <w:p>
+      <w:r>
+        <w:br w:type="page"/>
+      </w:r>
+    </w:p>
+    <w:p/>
+    <w:p/>
+    <w:p>
+      <w:pPr>
+        <w:rPr>
+          <w:b/>
+        </w:rPr>
+      </w:pPr>
+      <w:r>
+        <w:rPr>
+          <w:b/>
+          <w:highlight w:val="green"/>
+        </w:rPr>
+        <w:t xml:space="preserve">Osztály törlése </w:t>
+      </w:r>
+      <w:proofErr w:type="spellStart"/>
+      <w:r>
+        <w:rPr>
+          <w:b/>
+          <w:highlight w:val="green"/>
+        </w:rPr>
+        <w:t>id</w:t>
+      </w:r>
+      <w:proofErr w:type="spellEnd"/>
+      <w:r>
+        <w:rPr>
+          <w:b/>
+          <w:highlight w:val="green"/>
+        </w:rPr>
+        <w:t xml:space="preserve"> alapján:</w:t>
+      </w:r>
+      <w:r>
+        <w:rPr>
+          <w:b/>
+        </w:rPr>
+        <w:t xml:space="preserve"> </w:t>
+      </w:r>
+    </w:p>
+    <w:p>
+      <w:r>
+        <w:t>DELETE /</w:t>
+      </w:r>
+      <w:proofErr w:type="spellStart"/>
+      <w:r>
+        <w:t>OktatoAppAPI</w:t>
+      </w:r>
+      <w:proofErr w:type="spellEnd"/>
+      <w:r>
+        <w:t>/</w:t>
+      </w:r>
+      <w:proofErr w:type="spellStart"/>
+      <w:r>
+        <w:t>classroom</w:t>
+      </w:r>
+      <w:r>
+        <w:t>s</w:t>
+      </w:r>
+      <w:proofErr w:type="spellEnd"/>
+      <w:r>
+        <w:t>/{</w:t>
+      </w:r>
+      <w:proofErr w:type="spellStart"/>
+      <w:r>
+        <w:t>classroom_</w:t>
+      </w:r>
+      <w:r>
+        <w:t>name</w:t>
+      </w:r>
+      <w:proofErr w:type="spellEnd"/>
+      <w:r>
+        <w:t>}</w:t>
+      </w:r>
+    </w:p>
+    <w:p/>
+    <w:p>
+      <w:r>
+        <w:t>Leírás: Osztály törlése {</w:t>
+      </w:r>
+      <w:proofErr w:type="spellStart"/>
+      <w:r>
+        <w:t>classroom_name</w:t>
+      </w:r>
+      <w:proofErr w:type="spellEnd"/>
+      <w:r>
+        <w:t>} alapján</w:t>
+      </w:r>
+      <w:r>
+        <w:t>, csak TEACHER</w:t>
+      </w:r>
+      <w:r>
+        <w:t xml:space="preserve"> vagy ADMIN</w:t>
+      </w:r>
+      <w:r>
+        <w:t xml:space="preserve"> </w:t>
+      </w:r>
+      <w:proofErr w:type="spellStart"/>
+      <w:r>
+        <w:t>típúsú</w:t>
+      </w:r>
+      <w:proofErr w:type="spellEnd"/>
+      <w:r>
+        <w:t xml:space="preserve"> felhasználóhoz tartozó </w:t>
+      </w:r>
+      <w:proofErr w:type="spellStart"/>
+      <w:r>
         <w:t>tokennel</w:t>
       </w:r>
       <w:proofErr w:type="spellEnd"/>
       <w:r>
-        <w:t xml:space="preserve"> lekérdezhető</w:t>
+        <w:t xml:space="preserve"> végezhető el</w:t>
       </w:r>
       <w:r>
         <w:t>.</w:t>
       </w:r>
     </w:p>
+    <w:tbl>
+      <w:tblPr>
+        <w:tblStyle w:val="Rcsostblzat"/>
+        <w:tblpPr w:leftFromText="141" w:rightFromText="141" w:vertAnchor="page" w:horzAnchor="margin" w:tblpY="2911"/>
+        <w:tblW w:w="0" w:type="auto"/>
+        <w:tblLook w:val="04A0" w:firstRow="1" w:lastRow="0" w:firstColumn="1" w:lastColumn="0" w:noHBand="0" w:noVBand="1"/>
+      </w:tblPr>
+      <w:tblGrid>
+        <w:gridCol w:w="5807"/>
+        <w:gridCol w:w="3209"/>
+      </w:tblGrid>
+      <w:tr>
+        <w:trPr>
+          <w:trHeight w:val="983"/>
+        </w:trPr>
+        <w:tc>
+          <w:tcPr>
+            <w:tcW w:w="9016" w:type="dxa"/>
+            <w:gridSpan w:val="2"/>
+          </w:tcPr>
+          <w:p>
+            <w:pPr>
+              <w:rPr>
+                <w:b/>
+              </w:rPr>
+            </w:pPr>
+            <w:proofErr w:type="spellStart"/>
+            <w:r>
+              <w:rPr>
+                <w:b/>
+              </w:rPr>
+              <w:t>Request</w:t>
+            </w:r>
+            <w:proofErr w:type="spellEnd"/>
+            <w:r>
+              <w:rPr>
+                <w:b/>
+              </w:rPr>
+              <w:t xml:space="preserve"> </w:t>
+            </w:r>
+            <w:proofErr w:type="spellStart"/>
+            <w:r>
+              <w:rPr>
+                <w:b/>
+              </w:rPr>
+              <w:t>Header</w:t>
+            </w:r>
+            <w:proofErr w:type="spellEnd"/>
+          </w:p>
+          <w:p/>
+          <w:p>
+            <w:pPr>
+              <w:rPr>
+                <w:b/>
+              </w:rPr>
+            </w:pPr>
+            <w:proofErr w:type="spellStart"/>
+            <w:r>
+              <w:t>Authorization</w:t>
+            </w:r>
+            <w:proofErr w:type="spellEnd"/>
+            <w:r>
+              <w:t xml:space="preserve">: </w:t>
+            </w:r>
+            <w:proofErr w:type="spellStart"/>
+            <w:r>
+              <w:t>Bearer</w:t>
+            </w:r>
+            <w:proofErr w:type="spellEnd"/>
+            <w:r>
+              <w:t xml:space="preserve"> &lt;</w:t>
+            </w:r>
+            <w:proofErr w:type="spellStart"/>
+            <w:r>
+              <w:t>token</w:t>
+            </w:r>
+            <w:proofErr w:type="spellEnd"/>
+            <w:r>
+              <w:t>&gt;</w:t>
+            </w:r>
+          </w:p>
+        </w:tc>
+      </w:tr>
+      <w:tr>
+        <w:trPr>
+          <w:trHeight w:val="1113"/>
+        </w:trPr>
+        <w:tc>
+          <w:tcPr>
+            <w:tcW w:w="9016" w:type="dxa"/>
+            <w:gridSpan w:val="2"/>
+          </w:tcPr>
+          <w:p>
+            <w:pPr>
+              <w:rPr>
+                <w:b/>
+              </w:rPr>
+            </w:pPr>
+            <w:proofErr w:type="spellStart"/>
+            <w:r>
+              <w:rPr>
+                <w:b/>
+              </w:rPr>
+              <w:t>Request</w:t>
+            </w:r>
+            <w:proofErr w:type="spellEnd"/>
+            <w:r>
+              <w:rPr>
+                <w:b/>
+              </w:rPr>
+              <w:t xml:space="preserve"> JSON</w:t>
+            </w:r>
+          </w:p>
+        </w:tc>
+      </w:tr>
+      <w:tr>
+        <w:trPr>
+          <w:trHeight w:val="1113"/>
+        </w:trPr>
+        <w:tc>
+          <w:tcPr>
+            <w:tcW w:w="9016" w:type="dxa"/>
+            <w:gridSpan w:val="2"/>
+          </w:tcPr>
+          <w:p>
+            <w:pPr>
+              <w:rPr>
+                <w:b/>
+              </w:rPr>
+            </w:pPr>
+            <w:proofErr w:type="spellStart"/>
+            <w:r>
+              <w:rPr>
+                <w:b/>
+              </w:rPr>
+              <w:t>Response</w:t>
+            </w:r>
+            <w:proofErr w:type="spellEnd"/>
+            <w:r>
+              <w:rPr>
+                <w:b/>
+              </w:rPr>
+              <w:t xml:space="preserve"> </w:t>
+            </w:r>
+            <w:proofErr w:type="spellStart"/>
+            <w:r>
+              <w:rPr>
+                <w:b/>
+              </w:rPr>
+              <w:t>Header</w:t>
+            </w:r>
+            <w:proofErr w:type="spellEnd"/>
+          </w:p>
+          <w:p>
+            <w:pPr>
+              <w:rPr>
+                <w:b/>
+              </w:rPr>
+            </w:pPr>
+          </w:p>
+          <w:p>
+            <w:proofErr w:type="spellStart"/>
+            <w:r>
+              <w:t>Content-</w:t>
+            </w:r>
+            <w:proofErr w:type="gramStart"/>
+            <w:r>
+              <w:t>Type</w:t>
+            </w:r>
+            <w:proofErr w:type="spellEnd"/>
+            <w:r>
+              <w:t xml:space="preserve">:  </w:t>
+            </w:r>
+            <w:proofErr w:type="spellStart"/>
+            <w:r>
+              <w:t>application</w:t>
+            </w:r>
+            <w:proofErr w:type="spellEnd"/>
+            <w:proofErr w:type="gramEnd"/>
+            <w:r>
+              <w:t>/</w:t>
+            </w:r>
+            <w:proofErr w:type="spellStart"/>
+            <w:r>
+              <w:t>json</w:t>
+            </w:r>
+            <w:proofErr w:type="spellEnd"/>
+          </w:p>
+          <w:p/>
+        </w:tc>
+      </w:tr>
+      <w:tr>
+        <w:trPr>
+          <w:trHeight w:val="1113"/>
+        </w:trPr>
+        <w:tc>
+          <w:tcPr>
+            <w:tcW w:w="5807" w:type="dxa"/>
+          </w:tcPr>
+          <w:p>
+            <w:pPr>
+              <w:rPr>
+                <w:b/>
+              </w:rPr>
+            </w:pPr>
+            <w:proofErr w:type="spellStart"/>
+            <w:r>
+              <w:rPr>
+                <w:b/>
+              </w:rPr>
+              <w:t>Response</w:t>
+            </w:r>
+            <w:proofErr w:type="spellEnd"/>
+            <w:r>
+              <w:rPr>
+                <w:b/>
+              </w:rPr>
+              <w:t xml:space="preserve"> JSON </w:t>
+            </w:r>
+            <w:proofErr w:type="spellStart"/>
+            <w:r>
+              <w:rPr>
+                <w:b/>
+              </w:rPr>
+              <w:t>if</w:t>
+            </w:r>
+            <w:proofErr w:type="spellEnd"/>
+            <w:r>
+              <w:rPr>
+                <w:b/>
+              </w:rPr>
+              <w:t xml:space="preserve"> </w:t>
+            </w:r>
+            <w:proofErr w:type="spellStart"/>
+            <w:r>
+              <w:rPr>
+                <w:b/>
+              </w:rPr>
+              <w:t>successful</w:t>
+            </w:r>
+            <w:proofErr w:type="spellEnd"/>
+          </w:p>
+          <w:p>
+            <w:r>
+              <w:t>{</w:t>
+            </w:r>
+          </w:p>
+          <w:p>
+            <w:r>
+              <w:tab/>
+              <w:t>„</w:t>
+            </w:r>
+            <w:proofErr w:type="spellStart"/>
+            <w:r>
+              <w:t>status_code</w:t>
+            </w:r>
+            <w:proofErr w:type="spellEnd"/>
+            <w:proofErr w:type="gramStart"/>
+            <w:r>
+              <w:t>” :</w:t>
+            </w:r>
+            <w:proofErr w:type="gramEnd"/>
+            <w:r>
+              <w:t xml:space="preserve"> 200</w:t>
+            </w:r>
+            <w:r>
+              <w:t>,</w:t>
+            </w:r>
+          </w:p>
+          <w:p>
+            <w:r>
+              <w:tab/>
+              <w:t>„</w:t>
+            </w:r>
+            <w:proofErr w:type="spellStart"/>
+            <w:r>
+              <w:t>description</w:t>
+            </w:r>
+            <w:proofErr w:type="spellEnd"/>
+            <w:proofErr w:type="gramStart"/>
+            <w:r>
+              <w:t>” :</w:t>
+            </w:r>
+            <w:proofErr w:type="gramEnd"/>
+            <w:r>
+              <w:t xml:space="preserve">  „Osztály sikeresen törölve!”</w:t>
+            </w:r>
+            <w:r>
+              <w:t>,</w:t>
+            </w:r>
+          </w:p>
+          <w:p>
+            <w:r>
+              <w:tab/>
+              <w:t>„</w:t>
+            </w:r>
+            <w:proofErr w:type="spellStart"/>
+            <w:r>
+              <w:t>data</w:t>
+            </w:r>
+            <w:proofErr w:type="spellEnd"/>
+            <w:proofErr w:type="gramStart"/>
+            <w:r>
+              <w:t>” :</w:t>
+            </w:r>
+            <w:proofErr w:type="gramEnd"/>
+            <w:r>
+              <w:t xml:space="preserve"> {</w:t>
+            </w:r>
+          </w:p>
+          <w:p/>
+          <w:p>
+            <w:r>
+              <w:tab/>
+              <w:t>}</w:t>
+            </w:r>
+          </w:p>
+          <w:p>
+            <w:r>
+              <w:t>}</w:t>
+            </w:r>
+          </w:p>
+        </w:tc>
+        <w:tc>
+          <w:tcPr>
+            <w:tcW w:w="3209" w:type="dxa"/>
+          </w:tcPr>
+          <w:p>
+            <w:pPr>
+              <w:rPr>
+                <w:b/>
+              </w:rPr>
+            </w:pPr>
+            <w:proofErr w:type="spellStart"/>
+            <w:r>
+              <w:rPr>
+                <w:b/>
+              </w:rPr>
+              <w:t>Response</w:t>
+            </w:r>
+            <w:proofErr w:type="spellEnd"/>
+            <w:r>
+              <w:rPr>
+                <w:b/>
+              </w:rPr>
+              <w:t xml:space="preserve"> JSON </w:t>
+            </w:r>
+            <w:proofErr w:type="spellStart"/>
+            <w:r>
+              <w:rPr>
+                <w:b/>
+              </w:rPr>
+              <w:t>if</w:t>
+            </w:r>
+            <w:proofErr w:type="spellEnd"/>
+            <w:r>
+              <w:rPr>
+                <w:b/>
+              </w:rPr>
+              <w:t xml:space="preserve"> </w:t>
+            </w:r>
+            <w:proofErr w:type="spellStart"/>
+            <w:r>
+              <w:rPr>
+                <w:b/>
+              </w:rPr>
+              <w:t>unsuccessful</w:t>
+            </w:r>
+            <w:proofErr w:type="spellEnd"/>
+          </w:p>
+          <w:p>
+            <w:r>
+              <w:t>{</w:t>
+            </w:r>
+          </w:p>
+          <w:p>
+            <w:r>
+              <w:tab/>
+            </w:r>
+            <w:r>
+              <w:t>„</w:t>
+            </w:r>
+            <w:proofErr w:type="spellStart"/>
+            <w:r>
+              <w:t>status_code</w:t>
+            </w:r>
+            <w:proofErr w:type="spellEnd"/>
+            <w:proofErr w:type="gramStart"/>
+            <w:r>
+              <w:t>” :</w:t>
+            </w:r>
+            <w:proofErr w:type="gramEnd"/>
+            <w:r>
+              <w:t xml:space="preserve"> 401,</w:t>
+            </w:r>
+          </w:p>
+          <w:p>
+            <w:r>
+              <w:tab/>
+              <w:t>„</w:t>
+            </w:r>
+            <w:proofErr w:type="spellStart"/>
+            <w:r>
+              <w:t>description</w:t>
+            </w:r>
+            <w:proofErr w:type="spellEnd"/>
+            <w:proofErr w:type="gramStart"/>
+            <w:r>
+              <w:t>” :</w:t>
+            </w:r>
+            <w:proofErr w:type="gramEnd"/>
+            <w:r>
+              <w:t xml:space="preserve">  „Jogtalan hozzáférés!”</w:t>
+            </w:r>
+          </w:p>
+          <w:p>
+            <w:r>
+              <w:t>}</w:t>
+            </w:r>
+          </w:p>
+          <w:p>
+            <w:pPr>
+              <w:rPr>
+                <w:b/>
+              </w:rPr>
+            </w:pPr>
+            <w:proofErr w:type="spellStart"/>
+            <w:r>
+              <w:rPr>
+                <w:b/>
+              </w:rPr>
+              <w:t>or</w:t>
+            </w:r>
+            <w:proofErr w:type="spellEnd"/>
+          </w:p>
+          <w:p>
+            <w:r>
+              <w:t>{</w:t>
+            </w:r>
+          </w:p>
+          <w:p>
+            <w:r>
+              <w:tab/>
+            </w:r>
+            <w:r>
+              <w:t>„</w:t>
+            </w:r>
+            <w:proofErr w:type="spellStart"/>
+            <w:r>
+              <w:t>status_code</w:t>
+            </w:r>
+            <w:proofErr w:type="spellEnd"/>
+            <w:proofErr w:type="gramStart"/>
+            <w:r>
+              <w:t>” :</w:t>
+            </w:r>
+            <w:proofErr w:type="gramEnd"/>
+            <w:r>
+              <w:t xml:space="preserve"> 404,</w:t>
+            </w:r>
+          </w:p>
+          <w:p>
+            <w:r>
+              <w:tab/>
+              <w:t>„</w:t>
+            </w:r>
+            <w:proofErr w:type="spellStart"/>
+            <w:r>
+              <w:t>description</w:t>
+            </w:r>
+            <w:proofErr w:type="spellEnd"/>
+            <w:proofErr w:type="gramStart"/>
+            <w:r>
+              <w:t>” :</w:t>
+            </w:r>
+            <w:proofErr w:type="gramEnd"/>
+            <w:r>
+              <w:t xml:space="preserve">  „Osztály nem található!”</w:t>
+            </w:r>
+          </w:p>
+          <w:p>
+            <w:r>
+              <w:t>}</w:t>
+            </w:r>
+          </w:p>
+        </w:tc>
+      </w:tr>
+    </w:tbl>
+    <w:p/>
+    <w:p/>
     <w:p>
       <w:r>
         <w:br w:type="page"/>
@@ -20661,11 +20501,1108 @@
           <w:b/>
         </w:rPr>
         <w:lastRenderedPageBreak/>
-        <w:t xml:space="preserve">Osztályhoz új tag hozzáadása: </w:t>
+        <w:t>Osztály tagjainak megjelenítése:</w:t>
       </w:r>
     </w:p>
     <w:p>
       <w:r>
+        <w:t>GET /</w:t>
+      </w:r>
+      <w:proofErr w:type="spellStart"/>
+      <w:r>
+        <w:t>OktatoAppAPI</w:t>
+      </w:r>
+      <w:proofErr w:type="spellEnd"/>
+      <w:r>
+        <w:t>/</w:t>
+      </w:r>
+      <w:proofErr w:type="spellStart"/>
+      <w:r>
+        <w:t>classroom</w:t>
+      </w:r>
+      <w:r>
+        <w:t>s</w:t>
+      </w:r>
+      <w:proofErr w:type="spellEnd"/>
+      <w:r>
+        <w:t>/{</w:t>
+      </w:r>
+      <w:proofErr w:type="spellStart"/>
+      <w:r>
+        <w:t>classroom_</w:t>
+      </w:r>
+      <w:proofErr w:type="gramStart"/>
+      <w:r>
+        <w:t>id</w:t>
+      </w:r>
+      <w:proofErr w:type="spellEnd"/>
+      <w:r>
+        <w:t>}</w:t>
+      </w:r>
+      <w:r>
+        <w:t>/</w:t>
+      </w:r>
+      <w:proofErr w:type="spellStart"/>
+      <w:proofErr w:type="gramEnd"/>
+      <w:r>
+        <w:t>users</w:t>
+      </w:r>
+      <w:proofErr w:type="spellEnd"/>
+    </w:p>
+    <w:tbl>
+      <w:tblPr>
+        <w:tblStyle w:val="Rcsostblzat"/>
+        <w:tblpPr w:leftFromText="141" w:rightFromText="141" w:vertAnchor="page" w:horzAnchor="margin" w:tblpY="2611"/>
+        <w:tblW w:w="0" w:type="auto"/>
+        <w:tblLook w:val="04A0" w:firstRow="1" w:lastRow="0" w:firstColumn="1" w:lastColumn="0" w:noHBand="0" w:noVBand="1"/>
+      </w:tblPr>
+      <w:tblGrid>
+        <w:gridCol w:w="5807"/>
+        <w:gridCol w:w="3209"/>
+      </w:tblGrid>
+      <w:tr>
+        <w:trPr>
+          <w:trHeight w:val="623"/>
+        </w:trPr>
+        <w:tc>
+          <w:tcPr>
+            <w:tcW w:w="9016" w:type="dxa"/>
+            <w:gridSpan w:val="2"/>
+          </w:tcPr>
+          <w:p>
+            <w:pPr>
+              <w:rPr>
+                <w:b/>
+              </w:rPr>
+            </w:pPr>
+            <w:proofErr w:type="spellStart"/>
+            <w:r>
+              <w:rPr>
+                <w:b/>
+              </w:rPr>
+              <w:t>Request</w:t>
+            </w:r>
+            <w:proofErr w:type="spellEnd"/>
+            <w:r>
+              <w:rPr>
+                <w:b/>
+              </w:rPr>
+              <w:t xml:space="preserve"> </w:t>
+            </w:r>
+            <w:proofErr w:type="spellStart"/>
+            <w:r>
+              <w:rPr>
+                <w:b/>
+              </w:rPr>
+              <w:t>Header</w:t>
+            </w:r>
+            <w:proofErr w:type="spellEnd"/>
+          </w:p>
+          <w:p>
+            <w:pPr>
+              <w:rPr>
+                <w:b/>
+              </w:rPr>
+            </w:pPr>
+            <w:proofErr w:type="spellStart"/>
+            <w:r>
+              <w:t>Authorization</w:t>
+            </w:r>
+            <w:proofErr w:type="spellEnd"/>
+            <w:r>
+              <w:t xml:space="preserve">: </w:t>
+            </w:r>
+            <w:proofErr w:type="spellStart"/>
+            <w:r>
+              <w:t>Bearer</w:t>
+            </w:r>
+            <w:proofErr w:type="spellEnd"/>
+            <w:r>
+              <w:t xml:space="preserve"> &lt;</w:t>
+            </w:r>
+            <w:proofErr w:type="spellStart"/>
+            <w:r>
+              <w:t>token</w:t>
+            </w:r>
+            <w:proofErr w:type="spellEnd"/>
+            <w:r>
+              <w:t>&gt;</w:t>
+            </w:r>
+          </w:p>
+        </w:tc>
+      </w:tr>
+      <w:tr>
+        <w:trPr>
+          <w:trHeight w:val="704"/>
+        </w:trPr>
+        <w:tc>
+          <w:tcPr>
+            <w:tcW w:w="9016" w:type="dxa"/>
+            <w:gridSpan w:val="2"/>
+          </w:tcPr>
+          <w:p>
+            <w:pPr>
+              <w:rPr>
+                <w:b/>
+              </w:rPr>
+            </w:pPr>
+            <w:proofErr w:type="spellStart"/>
+            <w:r>
+              <w:rPr>
+                <w:b/>
+              </w:rPr>
+              <w:t>Request</w:t>
+            </w:r>
+            <w:proofErr w:type="spellEnd"/>
+            <w:r>
+              <w:rPr>
+                <w:b/>
+              </w:rPr>
+              <w:t xml:space="preserve"> JSON</w:t>
+            </w:r>
+          </w:p>
+        </w:tc>
+      </w:tr>
+      <w:tr>
+        <w:trPr>
+          <w:trHeight w:val="623"/>
+        </w:trPr>
+        <w:tc>
+          <w:tcPr>
+            <w:tcW w:w="9016" w:type="dxa"/>
+            <w:gridSpan w:val="2"/>
+          </w:tcPr>
+          <w:p>
+            <w:pPr>
+              <w:rPr>
+                <w:b/>
+              </w:rPr>
+            </w:pPr>
+            <w:proofErr w:type="spellStart"/>
+            <w:r>
+              <w:rPr>
+                <w:b/>
+              </w:rPr>
+              <w:t>Response</w:t>
+            </w:r>
+            <w:proofErr w:type="spellEnd"/>
+            <w:r>
+              <w:rPr>
+                <w:b/>
+              </w:rPr>
+              <w:t xml:space="preserve"> </w:t>
+            </w:r>
+            <w:proofErr w:type="spellStart"/>
+            <w:r>
+              <w:rPr>
+                <w:b/>
+              </w:rPr>
+              <w:t>Header</w:t>
+            </w:r>
+            <w:proofErr w:type="spellEnd"/>
+          </w:p>
+          <w:p>
+            <w:proofErr w:type="spellStart"/>
+            <w:r>
+              <w:t>Content-</w:t>
+            </w:r>
+            <w:proofErr w:type="gramStart"/>
+            <w:r>
+              <w:t>Type</w:t>
+            </w:r>
+            <w:proofErr w:type="spellEnd"/>
+            <w:r>
+              <w:t xml:space="preserve">:  </w:t>
+            </w:r>
+            <w:proofErr w:type="spellStart"/>
+            <w:r>
+              <w:t>application</w:t>
+            </w:r>
+            <w:proofErr w:type="spellEnd"/>
+            <w:proofErr w:type="gramEnd"/>
+            <w:r>
+              <w:t>/</w:t>
+            </w:r>
+            <w:proofErr w:type="spellStart"/>
+            <w:r>
+              <w:t>json</w:t>
+            </w:r>
+            <w:proofErr w:type="spellEnd"/>
+          </w:p>
+        </w:tc>
+      </w:tr>
+      <w:tr>
+        <w:trPr>
+          <w:trHeight w:val="9173"/>
+        </w:trPr>
+        <w:tc>
+          <w:tcPr>
+            <w:tcW w:w="5807" w:type="dxa"/>
+          </w:tcPr>
+          <w:p>
+            <w:pPr>
+              <w:rPr>
+                <w:b/>
+              </w:rPr>
+            </w:pPr>
+            <w:proofErr w:type="spellStart"/>
+            <w:r>
+              <w:rPr>
+                <w:b/>
+              </w:rPr>
+              <w:t>Response</w:t>
+            </w:r>
+            <w:proofErr w:type="spellEnd"/>
+            <w:r>
+              <w:rPr>
+                <w:b/>
+              </w:rPr>
+              <w:t xml:space="preserve"> JSON </w:t>
+            </w:r>
+            <w:proofErr w:type="spellStart"/>
+            <w:r>
+              <w:rPr>
+                <w:b/>
+              </w:rPr>
+              <w:t>if</w:t>
+            </w:r>
+            <w:proofErr w:type="spellEnd"/>
+            <w:r>
+              <w:rPr>
+                <w:b/>
+              </w:rPr>
+              <w:t xml:space="preserve"> </w:t>
+            </w:r>
+            <w:proofErr w:type="spellStart"/>
+            <w:r>
+              <w:rPr>
+                <w:b/>
+              </w:rPr>
+              <w:t>successful</w:t>
+            </w:r>
+            <w:proofErr w:type="spellEnd"/>
+          </w:p>
+          <w:p>
+            <w:r>
+              <w:t>{</w:t>
+            </w:r>
+          </w:p>
+          <w:p>
+            <w:r>
+              <w:tab/>
+              <w:t>„</w:t>
+            </w:r>
+            <w:proofErr w:type="spellStart"/>
+            <w:r>
+              <w:t>status_code</w:t>
+            </w:r>
+            <w:proofErr w:type="spellEnd"/>
+            <w:proofErr w:type="gramStart"/>
+            <w:r>
+              <w:t>” :</w:t>
+            </w:r>
+            <w:proofErr w:type="gramEnd"/>
+            <w:r>
+              <w:t xml:space="preserve"> 200,</w:t>
+            </w:r>
+          </w:p>
+          <w:p>
+            <w:r>
+              <w:tab/>
+              <w:t>„</w:t>
+            </w:r>
+            <w:proofErr w:type="spellStart"/>
+            <w:r>
+              <w:t>description</w:t>
+            </w:r>
+            <w:proofErr w:type="spellEnd"/>
+            <w:proofErr w:type="gramStart"/>
+            <w:r>
+              <w:t>” :</w:t>
+            </w:r>
+            <w:proofErr w:type="gramEnd"/>
+            <w:r>
+              <w:t xml:space="preserve"> </w:t>
+            </w:r>
+            <w:r>
+              <w:t>„Osztály tagjainak lekérdezése sikeres!”</w:t>
+            </w:r>
+            <w:r>
+              <w:t>,</w:t>
+            </w:r>
+          </w:p>
+          <w:p>
+            <w:r>
+              <w:tab/>
+              <w:t>„</w:t>
+            </w:r>
+            <w:proofErr w:type="spellStart"/>
+            <w:r>
+              <w:t>data</w:t>
+            </w:r>
+            <w:proofErr w:type="spellEnd"/>
+            <w:proofErr w:type="gramStart"/>
+            <w:r>
+              <w:t>” :</w:t>
+            </w:r>
+            <w:proofErr w:type="gramEnd"/>
+            <w:r>
+              <w:t xml:space="preserve"> </w:t>
+            </w:r>
+            <w:r>
+              <w:t>[</w:t>
+            </w:r>
+          </w:p>
+          <w:p>
+            <w:r>
+              <w:tab/>
+            </w:r>
+            <w:r>
+              <w:tab/>
+            </w:r>
+            <w:r>
+              <w:t>{</w:t>
+            </w:r>
+          </w:p>
+          <w:p>
+            <w:r>
+              <w:tab/>
+            </w:r>
+            <w:r>
+              <w:tab/>
+            </w:r>
+            <w:r>
+              <w:tab/>
+              <w:t>„</w:t>
+            </w:r>
+            <w:proofErr w:type="spellStart"/>
+            <w:r>
+              <w:t>id</w:t>
+            </w:r>
+            <w:proofErr w:type="spellEnd"/>
+            <w:r>
+              <w:t>”: „id_1”,</w:t>
+            </w:r>
+          </w:p>
+          <w:p>
+            <w:r>
+              <w:tab/>
+            </w:r>
+            <w:r>
+              <w:tab/>
+            </w:r>
+            <w:r>
+              <w:tab/>
+              <w:t>„</w:t>
+            </w:r>
+            <w:proofErr w:type="spellStart"/>
+            <w:r>
+              <w:t>username</w:t>
+            </w:r>
+            <w:proofErr w:type="spellEnd"/>
+            <w:proofErr w:type="gramStart"/>
+            <w:r>
+              <w:t>” :</w:t>
+            </w:r>
+            <w:proofErr w:type="gramEnd"/>
+            <w:r>
+              <w:t xml:space="preserve"> „username_1”,</w:t>
+            </w:r>
+          </w:p>
+          <w:p>
+            <w:r>
+              <w:tab/>
+            </w:r>
+            <w:r>
+              <w:tab/>
+            </w:r>
+            <w:r>
+              <w:tab/>
+            </w:r>
+            <w:r>
+              <w:t>„email”: „email_</w:t>
+            </w:r>
+            <w:r>
+              <w:t>1</w:t>
+            </w:r>
+            <w:r>
+              <w:t>”,</w:t>
+            </w:r>
+          </w:p>
+          <w:p>
+            <w:r>
+              <w:tab/>
+            </w:r>
+            <w:r>
+              <w:tab/>
+            </w:r>
+            <w:r>
+              <w:tab/>
+              <w:t>„</w:t>
+            </w:r>
+            <w:proofErr w:type="spellStart"/>
+            <w:r>
+              <w:t>first_name</w:t>
+            </w:r>
+            <w:proofErr w:type="spellEnd"/>
+            <w:proofErr w:type="gramStart"/>
+            <w:r>
+              <w:t>” :</w:t>
+            </w:r>
+            <w:proofErr w:type="gramEnd"/>
+            <w:r>
+              <w:t xml:space="preserve"> „first_name_1”,</w:t>
+            </w:r>
+          </w:p>
+          <w:p>
+            <w:r>
+              <w:tab/>
+            </w:r>
+            <w:r>
+              <w:tab/>
+            </w:r>
+            <w:r>
+              <w:tab/>
+              <w:t>„</w:t>
+            </w:r>
+            <w:proofErr w:type="spellStart"/>
+            <w:r>
+              <w:t>last_name</w:t>
+            </w:r>
+            <w:proofErr w:type="spellEnd"/>
+            <w:proofErr w:type="gramStart"/>
+            <w:r>
+              <w:t>” :</w:t>
+            </w:r>
+            <w:proofErr w:type="gramEnd"/>
+            <w:r>
+              <w:t xml:space="preserve"> „last_name_1”,</w:t>
+            </w:r>
+          </w:p>
+          <w:p>
+            <w:r>
+              <w:tab/>
+            </w:r>
+            <w:r>
+              <w:tab/>
+            </w:r>
+            <w:r>
+              <w:tab/>
+              <w:t>„</w:t>
+            </w:r>
+            <w:proofErr w:type="spellStart"/>
+            <w:r>
+              <w:t>created_at</w:t>
+            </w:r>
+            <w:proofErr w:type="spellEnd"/>
+            <w:proofErr w:type="gramStart"/>
+            <w:r>
+              <w:t>” :</w:t>
+            </w:r>
+            <w:proofErr w:type="gramEnd"/>
+            <w:r>
+              <w:t xml:space="preserve"> „</w:t>
+            </w:r>
+            <w:r>
+              <w:t>2014-03-12T13:37:27+00:00</w:t>
+            </w:r>
+            <w:r>
+              <w:t>”,</w:t>
+            </w:r>
+          </w:p>
+          <w:p>
+            <w:r>
+              <w:tab/>
+            </w:r>
+            <w:r>
+              <w:tab/>
+            </w:r>
+            <w:r>
+              <w:tab/>
+              <w:t>„</w:t>
+            </w:r>
+            <w:proofErr w:type="spellStart"/>
+            <w:r>
+              <w:t>last_login</w:t>
+            </w:r>
+            <w:proofErr w:type="spellEnd"/>
+            <w:proofErr w:type="gramStart"/>
+            <w:r>
+              <w:t>” :</w:t>
+            </w:r>
+            <w:proofErr w:type="gramEnd"/>
+            <w:r>
+              <w:t xml:space="preserve"> </w:t>
+            </w:r>
+            <w:r>
+              <w:t>„2014-03-12T13:37:27+00:00”</w:t>
+            </w:r>
+          </w:p>
+          <w:p>
+            <w:r>
+              <w:tab/>
+            </w:r>
+            <w:r>
+              <w:tab/>
+            </w:r>
+            <w:r>
+              <w:tab/>
+              <w:t>„</w:t>
+            </w:r>
+            <w:proofErr w:type="spellStart"/>
+            <w:r>
+              <w:t>classroom_name</w:t>
+            </w:r>
+            <w:proofErr w:type="spellEnd"/>
+            <w:r>
+              <w:t>”</w:t>
+            </w:r>
+            <w:proofErr w:type="gramStart"/>
+            <w:r>
+              <w:t>: ”</w:t>
+            </w:r>
+            <w:proofErr w:type="spellStart"/>
+            <w:r>
+              <w:t>classroom</w:t>
+            </w:r>
+            <w:proofErr w:type="gramEnd"/>
+            <w:r>
+              <w:t>_name</w:t>
+            </w:r>
+            <w:proofErr w:type="spellEnd"/>
+            <w:r>
+              <w:t>”</w:t>
+            </w:r>
+          </w:p>
+          <w:p>
+            <w:r>
+              <w:tab/>
+            </w:r>
+            <w:r>
+              <w:tab/>
+              <w:t>},</w:t>
+            </w:r>
+          </w:p>
+          <w:p>
+            <w:r>
+              <w:tab/>
+            </w:r>
+            <w:r>
+              <w:tab/>
+              <w:t>.</w:t>
+            </w:r>
+          </w:p>
+          <w:p>
+            <w:r>
+              <w:tab/>
+            </w:r>
+            <w:r>
+              <w:tab/>
+              <w:t>.</w:t>
+            </w:r>
+          </w:p>
+          <w:p>
+            <w:r>
+              <w:tab/>
+            </w:r>
+            <w:r>
+              <w:tab/>
+              <w:t>{</w:t>
+            </w:r>
+          </w:p>
+          <w:p>
+            <w:r>
+              <w:tab/>
+            </w:r>
+            <w:r>
+              <w:tab/>
+            </w:r>
+            <w:r>
+              <w:tab/>
+            </w:r>
+            <w:r>
+              <w:t>„</w:t>
+            </w:r>
+            <w:proofErr w:type="spellStart"/>
+            <w:r>
+              <w:t>id</w:t>
+            </w:r>
+            <w:proofErr w:type="spellEnd"/>
+            <w:r>
+              <w:t>”: „</w:t>
+            </w:r>
+            <w:proofErr w:type="spellStart"/>
+            <w:r>
+              <w:t>id_</w:t>
+            </w:r>
+            <w:r>
+              <w:t>n</w:t>
+            </w:r>
+            <w:proofErr w:type="spellEnd"/>
+            <w:r>
+              <w:t>”,</w:t>
+            </w:r>
+          </w:p>
+          <w:p>
+            <w:r>
+              <w:tab/>
+            </w:r>
+            <w:r>
+              <w:tab/>
+            </w:r>
+            <w:r>
+              <w:tab/>
+              <w:t>„</w:t>
+            </w:r>
+            <w:proofErr w:type="spellStart"/>
+            <w:r>
+              <w:t>username</w:t>
+            </w:r>
+            <w:proofErr w:type="spellEnd"/>
+            <w:proofErr w:type="gramStart"/>
+            <w:r>
+              <w:t>” :</w:t>
+            </w:r>
+            <w:proofErr w:type="gramEnd"/>
+            <w:r>
+              <w:t xml:space="preserve"> „</w:t>
+            </w:r>
+            <w:proofErr w:type="spellStart"/>
+            <w:r>
+              <w:t>username_n</w:t>
+            </w:r>
+            <w:proofErr w:type="spellEnd"/>
+            <w:r>
+              <w:t>”,</w:t>
+            </w:r>
+          </w:p>
+          <w:p>
+            <w:r>
+              <w:tab/>
+            </w:r>
+            <w:r>
+              <w:tab/>
+            </w:r>
+            <w:r>
+              <w:tab/>
+              <w:t>„email”: „</w:t>
+            </w:r>
+            <w:proofErr w:type="spellStart"/>
+            <w:r>
+              <w:t>email_n</w:t>
+            </w:r>
+            <w:proofErr w:type="spellEnd"/>
+            <w:r>
+              <w:t>”,</w:t>
+            </w:r>
+          </w:p>
+          <w:p>
+            <w:r>
+              <w:tab/>
+            </w:r>
+            <w:r>
+              <w:tab/>
+            </w:r>
+            <w:r>
+              <w:tab/>
+              <w:t>„</w:t>
+            </w:r>
+            <w:proofErr w:type="spellStart"/>
+            <w:r>
+              <w:t>first_name</w:t>
+            </w:r>
+            <w:proofErr w:type="spellEnd"/>
+            <w:proofErr w:type="gramStart"/>
+            <w:r>
+              <w:t>” :</w:t>
+            </w:r>
+            <w:proofErr w:type="gramEnd"/>
+            <w:r>
+              <w:t xml:space="preserve"> „</w:t>
+            </w:r>
+            <w:proofErr w:type="spellStart"/>
+            <w:r>
+              <w:t>first_name_n</w:t>
+            </w:r>
+            <w:proofErr w:type="spellEnd"/>
+            <w:r>
+              <w:t>”,</w:t>
+            </w:r>
+          </w:p>
+          <w:p>
+            <w:r>
+              <w:tab/>
+            </w:r>
+            <w:r>
+              <w:tab/>
+            </w:r>
+            <w:r>
+              <w:tab/>
+              <w:t>„</w:t>
+            </w:r>
+            <w:proofErr w:type="spellStart"/>
+            <w:r>
+              <w:t>last_name</w:t>
+            </w:r>
+            <w:proofErr w:type="spellEnd"/>
+            <w:proofErr w:type="gramStart"/>
+            <w:r>
+              <w:t>” :</w:t>
+            </w:r>
+            <w:proofErr w:type="gramEnd"/>
+            <w:r>
+              <w:t xml:space="preserve"> „</w:t>
+            </w:r>
+            <w:proofErr w:type="spellStart"/>
+            <w:r>
+              <w:t>last_name_n</w:t>
+            </w:r>
+            <w:proofErr w:type="spellEnd"/>
+            <w:r>
+              <w:t>”,</w:t>
+            </w:r>
+          </w:p>
+          <w:p>
+            <w:r>
+              <w:tab/>
+            </w:r>
+            <w:r>
+              <w:tab/>
+            </w:r>
+            <w:r>
+              <w:tab/>
+              <w:t>„</w:t>
+            </w:r>
+            <w:proofErr w:type="spellStart"/>
+            <w:r>
+              <w:t>created_at</w:t>
+            </w:r>
+            <w:proofErr w:type="spellEnd"/>
+            <w:proofErr w:type="gramStart"/>
+            <w:r>
+              <w:t>” :</w:t>
+            </w:r>
+            <w:proofErr w:type="gramEnd"/>
+            <w:r>
+              <w:t xml:space="preserve"> „</w:t>
+            </w:r>
+            <w:r>
+              <w:t>2014-03-12T13:37:27+00:00</w:t>
+            </w:r>
+            <w:r>
+              <w:t>”,</w:t>
+            </w:r>
+          </w:p>
+          <w:p>
+            <w:r>
+              <w:tab/>
+            </w:r>
+            <w:r>
+              <w:tab/>
+            </w:r>
+            <w:r>
+              <w:tab/>
+              <w:t>„</w:t>
+            </w:r>
+            <w:proofErr w:type="spellStart"/>
+            <w:r>
+              <w:t>last_login</w:t>
+            </w:r>
+            <w:proofErr w:type="spellEnd"/>
+            <w:proofErr w:type="gramStart"/>
+            <w:r>
+              <w:t>” :</w:t>
+            </w:r>
+            <w:proofErr w:type="gramEnd"/>
+            <w:r>
+              <w:t xml:space="preserve"> </w:t>
+            </w:r>
+            <w:r>
+              <w:t>„2014-03-12T13:37:27+00:00</w:t>
+            </w:r>
+            <w:r>
+              <w:t>”</w:t>
+            </w:r>
+          </w:p>
+          <w:p>
+            <w:r>
+              <w:tab/>
+            </w:r>
+            <w:r>
+              <w:tab/>
+            </w:r>
+            <w:r>
+              <w:tab/>
+            </w:r>
+            <w:r>
+              <w:t>„</w:t>
+            </w:r>
+            <w:proofErr w:type="spellStart"/>
+            <w:r>
+              <w:t>classroom_name</w:t>
+            </w:r>
+            <w:proofErr w:type="spellEnd"/>
+            <w:r>
+              <w:t>”:</w:t>
+            </w:r>
+            <w:r>
+              <w:t xml:space="preserve"> </w:t>
+            </w:r>
+          </w:p>
+          <w:p>
+            <w:proofErr w:type="gramStart"/>
+            <w:r>
+              <w:t>”</w:t>
+            </w:r>
+            <w:proofErr w:type="spellStart"/>
+            <w:r>
+              <w:t>classroom</w:t>
+            </w:r>
+            <w:proofErr w:type="gramEnd"/>
+            <w:r>
+              <w:t>_name</w:t>
+            </w:r>
+            <w:proofErr w:type="spellEnd"/>
+            <w:r>
+              <w:t>”</w:t>
+            </w:r>
+          </w:p>
+          <w:p>
+            <w:r>
+              <w:tab/>
+            </w:r>
+            <w:r>
+              <w:tab/>
+              <w:t>}</w:t>
+            </w:r>
+          </w:p>
+          <w:p>
+            <w:r>
+              <w:tab/>
+              <w:t>]</w:t>
+            </w:r>
+          </w:p>
+          <w:p>
+            <w:r>
+              <w:t>}</w:t>
+            </w:r>
+          </w:p>
+        </w:tc>
+        <w:tc>
+          <w:tcPr>
+            <w:tcW w:w="3209" w:type="dxa"/>
+          </w:tcPr>
+          <w:p>
+            <w:pPr>
+              <w:rPr>
+                <w:b/>
+              </w:rPr>
+            </w:pPr>
+            <w:proofErr w:type="spellStart"/>
+            <w:r>
+              <w:rPr>
+                <w:b/>
+              </w:rPr>
+              <w:t>Response</w:t>
+            </w:r>
+            <w:proofErr w:type="spellEnd"/>
+            <w:r>
+              <w:rPr>
+                <w:b/>
+              </w:rPr>
+              <w:t xml:space="preserve"> JSON </w:t>
+            </w:r>
+            <w:proofErr w:type="spellStart"/>
+            <w:r>
+              <w:rPr>
+                <w:b/>
+              </w:rPr>
+              <w:t>if</w:t>
+            </w:r>
+            <w:proofErr w:type="spellEnd"/>
+            <w:r>
+              <w:rPr>
+                <w:b/>
+              </w:rPr>
+              <w:t xml:space="preserve"> </w:t>
+            </w:r>
+            <w:proofErr w:type="spellStart"/>
+            <w:r>
+              <w:rPr>
+                <w:b/>
+              </w:rPr>
+              <w:t>unsuccessful</w:t>
+            </w:r>
+            <w:proofErr w:type="spellEnd"/>
+          </w:p>
+          <w:p>
+            <w:r>
+              <w:t>{</w:t>
+            </w:r>
+          </w:p>
+          <w:p>
+            <w:r>
+              <w:tab/>
+            </w:r>
+            <w:r>
+              <w:t>„</w:t>
+            </w:r>
+            <w:proofErr w:type="spellStart"/>
+            <w:r>
+              <w:t>status_code</w:t>
+            </w:r>
+            <w:proofErr w:type="spellEnd"/>
+            <w:proofErr w:type="gramStart"/>
+            <w:r>
+              <w:t>” :</w:t>
+            </w:r>
+            <w:proofErr w:type="gramEnd"/>
+            <w:r>
+              <w:t xml:space="preserve"> 40</w:t>
+            </w:r>
+            <w:r>
+              <w:t>1</w:t>
+            </w:r>
+            <w:r>
+              <w:t>,</w:t>
+            </w:r>
+          </w:p>
+          <w:p>
+            <w:r>
+              <w:tab/>
+              <w:t>„</w:t>
+            </w:r>
+            <w:proofErr w:type="spellStart"/>
+            <w:r>
+              <w:t>description</w:t>
+            </w:r>
+            <w:proofErr w:type="spellEnd"/>
+            <w:proofErr w:type="gramStart"/>
+            <w:r>
+              <w:t>” :</w:t>
+            </w:r>
+            <w:proofErr w:type="gramEnd"/>
+            <w:r>
+              <w:t xml:space="preserve">  „Jogtalan hozzáférés!”</w:t>
+            </w:r>
+          </w:p>
+          <w:p>
+            <w:r>
+              <w:t>}</w:t>
+            </w:r>
+          </w:p>
+          <w:p>
+            <w:pPr>
+              <w:rPr>
+                <w:b/>
+              </w:rPr>
+            </w:pPr>
+            <w:proofErr w:type="spellStart"/>
+            <w:r>
+              <w:rPr>
+                <w:b/>
+              </w:rPr>
+              <w:t>or</w:t>
+            </w:r>
+            <w:proofErr w:type="spellEnd"/>
+          </w:p>
+          <w:p>
+            <w:r>
+              <w:t>{</w:t>
+            </w:r>
+          </w:p>
+          <w:p>
+            <w:r>
+              <w:tab/>
+            </w:r>
+            <w:r>
+              <w:t>„</w:t>
+            </w:r>
+            <w:proofErr w:type="spellStart"/>
+            <w:r>
+              <w:t>status_code</w:t>
+            </w:r>
+            <w:proofErr w:type="spellEnd"/>
+            <w:proofErr w:type="gramStart"/>
+            <w:r>
+              <w:t>” :</w:t>
+            </w:r>
+            <w:proofErr w:type="gramEnd"/>
+            <w:r>
+              <w:t xml:space="preserve"> 404,</w:t>
+            </w:r>
+          </w:p>
+          <w:p>
+            <w:r>
+              <w:tab/>
+              <w:t>„</w:t>
+            </w:r>
+            <w:proofErr w:type="spellStart"/>
+            <w:r>
+              <w:t>description</w:t>
+            </w:r>
+            <w:proofErr w:type="spellEnd"/>
+            <w:proofErr w:type="gramStart"/>
+            <w:r>
+              <w:t>” :</w:t>
+            </w:r>
+            <w:proofErr w:type="gramEnd"/>
+            <w:r>
+              <w:t xml:space="preserve">  „</w:t>
+            </w:r>
+            <w:r>
+              <w:t>Osztályhoz nem tartozik senki!</w:t>
+            </w:r>
+            <w:r>
+              <w:t>”</w:t>
+            </w:r>
+          </w:p>
+          <w:p>
+            <w:r>
+              <w:t>}</w:t>
+            </w:r>
+          </w:p>
+          <w:p/>
+        </w:tc>
+      </w:tr>
+    </w:tbl>
+    <w:p/>
+    <w:p/>
+    <w:p>
+      <w:r>
+        <w:t>Leírás: az adott nevű osztály összes tagjainak adatainak lekérdezése</w:t>
+      </w:r>
+      <w:r>
+        <w:t xml:space="preserve">, bármilyen </w:t>
+      </w:r>
+      <w:proofErr w:type="spellStart"/>
+      <w:r>
+        <w:t>tokennel</w:t>
+      </w:r>
+      <w:proofErr w:type="spellEnd"/>
+      <w:r>
+        <w:t xml:space="preserve"> lekérdezhető</w:t>
+      </w:r>
+      <w:r>
+        <w:t>.</w:t>
+      </w:r>
+    </w:p>
+    <w:p/>
+    <w:p>
+      <w:pPr>
+        <w:rPr>
+          <w:b/>
+        </w:rPr>
+      </w:pPr>
+      <w:r>
+        <w:rPr>
+          <w:b/>
+        </w:rPr>
+        <w:t xml:space="preserve">Osztályhoz új tag hozzáadása: </w:t>
+      </w:r>
+    </w:p>
+    <w:p>
+      <w:r>
         <w:t>POST /</w:t>
       </w:r>
       <w:proofErr w:type="spellStart"/>
@@ -20693,7 +21630,7 @@
       </w:r>
       <w:proofErr w:type="gramStart"/>
       <w:r>
-        <w:t>name</w:t>
+        <w:t>id</w:t>
       </w:r>
       <w:proofErr w:type="spellEnd"/>
       <w:r>
@@ -20864,33 +21801,6 @@
             </w:r>
             <w:proofErr w:type="spellStart"/>
             <w:r>
-              <w:t>classroom_name</w:t>
-            </w:r>
-            <w:proofErr w:type="spellEnd"/>
-            <w:proofErr w:type="gramStart"/>
-            <w:r>
-              <w:t>” :</w:t>
-            </w:r>
-            <w:proofErr w:type="gramEnd"/>
-            <w:r>
-              <w:t xml:space="preserve"> „</w:t>
-            </w:r>
-            <w:proofErr w:type="spellStart"/>
-            <w:r>
-              <w:t>classroom_name</w:t>
-            </w:r>
-            <w:proofErr w:type="spellEnd"/>
-            <w:r>
-              <w:t>”,</w:t>
-            </w:r>
-          </w:p>
-          <w:p>
-            <w:r>
-              <w:tab/>
-              <w:t>„</w:t>
-            </w:r>
-            <w:proofErr w:type="spellStart"/>
-            <w:r>
               <w:t>username</w:t>
             </w:r>
             <w:proofErr w:type="spellEnd"/>
@@ -21061,7 +21971,13 @@
             </w:r>
             <w:proofErr w:type="gramEnd"/>
             <w:r>
-              <w:t xml:space="preserve"> 200,</w:t>
+              <w:t xml:space="preserve"> 20</w:t>
+            </w:r>
+            <w:r>
+              <w:t>1</w:t>
+            </w:r>
+            <w:r>
+              <w:t>,</w:t>
             </w:r>
           </w:p>
           <w:p>
@@ -21352,7 +22268,7 @@
             </w:r>
             <w:proofErr w:type="gramEnd"/>
             <w:r>
-              <w:t xml:space="preserve">  „Felhasználónév nem létezik!”</w:t>
+              <w:t xml:space="preserve">  „Felhasználó nem létezik!”</w:t>
             </w:r>
           </w:p>
           <w:p>
@@ -21531,7 +22447,7 @@
       </w:r>
       <w:proofErr w:type="gramStart"/>
       <w:r>
-        <w:t>name</w:t>
+        <w:t>id</w:t>
       </w:r>
       <w:proofErr w:type="spellEnd"/>
       <w:r>
@@ -22031,13 +22947,16 @@
               <w:t>description</w:t>
             </w:r>
             <w:proofErr w:type="spellEnd"/>
-            <w:proofErr w:type="gramStart"/>
-            <w:r>
-              <w:t>” :</w:t>
-            </w:r>
-            <w:proofErr w:type="gramEnd"/>
-            <w:r>
-              <w:t xml:space="preserve">  „Nem található ilyen osztály!”</w:t>
+            <w:r>
+              <w:t>” :  „</w:t>
+            </w:r>
+            <w:r>
+              <w:t>Felhasználó nem található!</w:t>
+            </w:r>
+            <w:bookmarkStart w:id="0" w:name="_GoBack"/>
+            <w:bookmarkEnd w:id="0"/>
+            <w:r>
+              <w:t>”</w:t>
             </w:r>
           </w:p>
           <w:p>
@@ -43293,10 +44212,7 @@
       </w:r>
       <w:proofErr w:type="spellEnd"/>
       <w:r>
-        <w:t>-ját, és beszúráskor azt állítjuk be.</w:t>
-      </w:r>
-      <w:r>
-        <w:t xml:space="preserve"> ADMIN bárkinek törölhet.</w:t>
+        <w:t>-ját, és beszúráskor azt állítjuk be. ADMIN bárkinek törölhet.</w:t>
       </w:r>
     </w:p>
     <w:p>
@@ -54056,8 +54972,6 @@
             <w:r>
               <w:t>1</w:t>
             </w:r>
-            <w:bookmarkStart w:id="0" w:name="_GoBack"/>
-            <w:bookmarkEnd w:id="0"/>
             <w:r>
               <w:t>,</w:t>
             </w:r>
@@ -55275,7 +56189,7 @@
 </file>
 
 <file path=customXml/itemProps1.xml><?xml version="1.0" encoding="utf-8"?>
-<ds:datastoreItem xmlns:ds="http://schemas.openxmlformats.org/officeDocument/2006/customXml" ds:itemID="{69A608B2-33BE-4496-9284-EBFD3F010ABF}">
+<ds:datastoreItem xmlns:ds="http://schemas.openxmlformats.org/officeDocument/2006/customXml" ds:itemID="{EFCCC9E2-42A6-40B8-AD36-EE876474717E}">
   <ds:schemaRefs>
     <ds:schemaRef ds:uri="http://schemas.openxmlformats.org/officeDocument/2006/bibliography"/>
   </ds:schemaRefs>

</xml_diff>